<commit_message>
Rough Main Page Design
</commit_message>
<xml_diff>
--- a/Movie Maniac External Document.docx
+++ b/Movie Maniac External Document.docx
@@ -565,6 +565,13 @@
     </w:p>
     <w:sdt>
       <w:sdtPr>
+        <w:rPr>
+          <w:rFonts w:asciiTheme="minorHAnsi" w:eastAsiaTheme="minorEastAsia" w:hAnsiTheme="minorHAnsi" w:cstheme="minorBidi"/>
+          <w:color w:val="auto"/>
+          <w:sz w:val="22"/>
+          <w:szCs w:val="22"/>
+          <w:lang w:eastAsia="ko-KR"/>
+        </w:rPr>
         <w:id w:val="688418571"/>
         <w:docPartObj>
           <w:docPartGallery w:val="Table of Contents"/>
@@ -573,14 +580,9 @@
       </w:sdtPr>
       <w:sdtEndPr>
         <w:rPr>
-          <w:rFonts w:asciiTheme="minorHAnsi" w:eastAsiaTheme="minorEastAsia" w:hAnsiTheme="minorHAnsi" w:cstheme="minorBidi"/>
           <w:b/>
           <w:bCs/>
           <w:noProof/>
-          <w:color w:val="auto"/>
-          <w:sz w:val="22"/>
-          <w:szCs w:val="22"/>
-          <w:lang w:eastAsia="ko-KR"/>
         </w:rPr>
       </w:sdtEndPr>
       <w:sdtContent>
@@ -1354,272 +1356,6 @@
           <w:szCs w:val="24"/>
         </w:rPr>
       </w:pPr>
-      <w:r>
-        <w:rPr>
-          <w:rFonts w:ascii="Arial" w:eastAsia="Times New Roman" w:hAnsi="Arial" w:cs="Arial"/>
-          <w:color w:val="24292E"/>
-          <w:sz w:val="24"/>
-          <w:szCs w:val="24"/>
-        </w:rPr>
-        <w:t>Assets(Folder)</w:t>
-      </w:r>
-    </w:p>
-    <w:p>
-      <w:pPr>
-        <w:spacing w:after="0" w:line="240" w:lineRule="auto"/>
-        <w:rPr>
-          <w:rFonts w:ascii="Times New Roman" w:eastAsia="Times New Roman" w:hAnsi="Times New Roman" w:cs="Times New Roman"/>
-          <w:sz w:val="24"/>
-          <w:szCs w:val="24"/>
-        </w:rPr>
-      </w:pPr>
-      <w:r>
-        <w:rPr>
-          <w:rFonts w:ascii="Arial" w:eastAsia="Times New Roman" w:hAnsi="Arial" w:cs="Arial"/>
-          <w:color w:val="24292E"/>
-          <w:sz w:val="24"/>
-          <w:szCs w:val="24"/>
-        </w:rPr>
-        <w:tab/>
-        <w:t>Image files</w:t>
-      </w:r>
-    </w:p>
-    <w:p>
-      <w:pPr>
-        <w:spacing w:after="0" w:line="240" w:lineRule="auto"/>
-        <w:rPr>
-          <w:rFonts w:ascii="Times New Roman" w:eastAsia="Times New Roman" w:hAnsi="Times New Roman" w:cs="Times New Roman"/>
-          <w:sz w:val="24"/>
-          <w:szCs w:val="24"/>
-        </w:rPr>
-      </w:pPr>
-    </w:p>
-    <w:p>
-      <w:pPr>
-        <w:spacing w:after="0" w:line="240" w:lineRule="auto"/>
-        <w:rPr>
-          <w:rFonts w:ascii="Times New Roman" w:eastAsia="Times New Roman" w:hAnsi="Times New Roman" w:cs="Times New Roman"/>
-          <w:sz w:val="24"/>
-          <w:szCs w:val="24"/>
-        </w:rPr>
-      </w:pPr>
-      <w:r>
-        <w:rPr>
-          <w:rFonts w:ascii="Arial" w:eastAsia="Times New Roman" w:hAnsi="Arial" w:cs="Arial"/>
-          <w:color w:val="24292E"/>
-          <w:sz w:val="24"/>
-          <w:szCs w:val="24"/>
-        </w:rPr>
-        <w:t>Content(Folder)</w:t>
-      </w:r>
-    </w:p>
-    <w:p>
-      <w:pPr>
-        <w:spacing w:after="0" w:line="240" w:lineRule="auto"/>
-        <w:rPr>
-          <w:rFonts w:ascii="Times New Roman" w:eastAsia="Times New Roman" w:hAnsi="Times New Roman" w:cs="Times New Roman"/>
-          <w:sz w:val="24"/>
-          <w:szCs w:val="24"/>
-        </w:rPr>
-      </w:pPr>
-      <w:r>
-        <w:rPr>
-          <w:rFonts w:ascii="Arial" w:eastAsia="Times New Roman" w:hAnsi="Arial" w:cs="Arial"/>
-          <w:color w:val="24292E"/>
-          <w:sz w:val="24"/>
-          <w:szCs w:val="24"/>
-        </w:rPr>
-        <w:tab/>
-        <w:t xml:space="preserve">CSS files (bootstraps, custom </w:t>
-      </w:r>
-      <w:proofErr w:type="spellStart"/>
-      <w:r>
-        <w:rPr>
-          <w:rFonts w:ascii="Arial" w:eastAsia="Times New Roman" w:hAnsi="Arial" w:cs="Arial"/>
-          <w:color w:val="24292E"/>
-          <w:sz w:val="24"/>
-          <w:szCs w:val="24"/>
-        </w:rPr>
-        <w:t>css</w:t>
-      </w:r>
-      <w:proofErr w:type="spellEnd"/>
-      <w:r>
-        <w:rPr>
-          <w:rFonts w:ascii="Arial" w:eastAsia="Times New Roman" w:hAnsi="Arial" w:cs="Arial"/>
-          <w:color w:val="24292E"/>
-          <w:sz w:val="24"/>
-          <w:szCs w:val="24"/>
-        </w:rPr>
-        <w:t xml:space="preserve"> file)</w:t>
-      </w:r>
-    </w:p>
-    <w:p>
-      <w:pPr>
-        <w:spacing w:after="0" w:line="240" w:lineRule="auto"/>
-        <w:rPr>
-          <w:rFonts w:ascii="Times New Roman" w:eastAsia="Times New Roman" w:hAnsi="Times New Roman" w:cs="Times New Roman"/>
-          <w:sz w:val="24"/>
-          <w:szCs w:val="24"/>
-        </w:rPr>
-      </w:pPr>
-    </w:p>
-    <w:p>
-      <w:pPr>
-        <w:spacing w:after="0" w:line="240" w:lineRule="auto"/>
-        <w:rPr>
-          <w:rFonts w:ascii="Times New Roman" w:eastAsia="Times New Roman" w:hAnsi="Times New Roman" w:cs="Times New Roman"/>
-          <w:sz w:val="24"/>
-          <w:szCs w:val="24"/>
-        </w:rPr>
-      </w:pPr>
-      <w:r>
-        <w:rPr>
-          <w:rFonts w:ascii="Arial" w:eastAsia="Times New Roman" w:hAnsi="Arial" w:cs="Arial"/>
-          <w:color w:val="24292E"/>
-          <w:sz w:val="24"/>
-          <w:szCs w:val="24"/>
-        </w:rPr>
-        <w:t>fonts(Folder)</w:t>
-      </w:r>
-    </w:p>
-    <w:p>
-      <w:pPr>
-        <w:spacing w:after="0" w:line="240" w:lineRule="auto"/>
-        <w:rPr>
-          <w:rFonts w:ascii="Times New Roman" w:eastAsia="Times New Roman" w:hAnsi="Times New Roman" w:cs="Times New Roman"/>
-          <w:sz w:val="24"/>
-          <w:szCs w:val="24"/>
-        </w:rPr>
-      </w:pPr>
-      <w:r>
-        <w:rPr>
-          <w:rFonts w:ascii="Arial" w:eastAsia="Times New Roman" w:hAnsi="Arial" w:cs="Arial"/>
-          <w:color w:val="24292E"/>
-          <w:sz w:val="24"/>
-          <w:szCs w:val="24"/>
-        </w:rPr>
-        <w:tab/>
-        <w:t>Font file to use in the project</w:t>
-      </w:r>
-    </w:p>
-    <w:p>
-      <w:pPr>
-        <w:spacing w:after="0" w:line="240" w:lineRule="auto"/>
-        <w:rPr>
-          <w:rFonts w:ascii="Times New Roman" w:eastAsia="Times New Roman" w:hAnsi="Times New Roman" w:cs="Times New Roman"/>
-          <w:sz w:val="24"/>
-          <w:szCs w:val="24"/>
-        </w:rPr>
-      </w:pPr>
-    </w:p>
-    <w:p>
-      <w:pPr>
-        <w:spacing w:after="0" w:line="240" w:lineRule="auto"/>
-        <w:rPr>
-          <w:rFonts w:ascii="Times New Roman" w:eastAsia="Times New Roman" w:hAnsi="Times New Roman" w:cs="Times New Roman"/>
-          <w:sz w:val="24"/>
-          <w:szCs w:val="24"/>
-        </w:rPr>
-      </w:pPr>
-      <w:r>
-        <w:rPr>
-          <w:rFonts w:ascii="Arial" w:eastAsia="Times New Roman" w:hAnsi="Arial" w:cs="Arial"/>
-          <w:color w:val="24292E"/>
-          <w:sz w:val="24"/>
-          <w:szCs w:val="24"/>
-        </w:rPr>
-        <w:t>Scripts(Folder)</w:t>
-      </w:r>
-    </w:p>
-    <w:p>
-      <w:pPr>
-        <w:spacing w:after="0" w:line="240" w:lineRule="auto"/>
-        <w:rPr>
-          <w:rFonts w:ascii="Times New Roman" w:eastAsia="Times New Roman" w:hAnsi="Times New Roman" w:cs="Times New Roman"/>
-          <w:sz w:val="24"/>
-          <w:szCs w:val="24"/>
-        </w:rPr>
-      </w:pPr>
-      <w:r>
-        <w:rPr>
-          <w:rFonts w:ascii="Arial" w:eastAsia="Times New Roman" w:hAnsi="Arial" w:cs="Arial"/>
-          <w:color w:val="24292E"/>
-          <w:sz w:val="24"/>
-          <w:szCs w:val="24"/>
-        </w:rPr>
-        <w:tab/>
-        <w:t>JavaScript files</w:t>
-      </w:r>
-    </w:p>
-    <w:p>
-      <w:pPr>
-        <w:spacing w:after="0" w:line="240" w:lineRule="auto"/>
-        <w:rPr>
-          <w:rFonts w:ascii="Times New Roman" w:eastAsia="Times New Roman" w:hAnsi="Times New Roman" w:cs="Times New Roman"/>
-          <w:sz w:val="24"/>
-          <w:szCs w:val="24"/>
-        </w:rPr>
-      </w:pPr>
-    </w:p>
-    <w:p>
-      <w:pPr>
-        <w:spacing w:after="0" w:line="240" w:lineRule="auto"/>
-        <w:rPr>
-          <w:rFonts w:ascii="Times New Roman" w:eastAsia="Times New Roman" w:hAnsi="Times New Roman" w:cs="Times New Roman"/>
-          <w:sz w:val="24"/>
-          <w:szCs w:val="24"/>
-        </w:rPr>
-      </w:pPr>
-      <w:proofErr w:type="spellStart"/>
-      <w:r>
-        <w:rPr>
-          <w:rFonts w:ascii="Arial" w:eastAsia="Times New Roman" w:hAnsi="Arial" w:cs="Arial"/>
-          <w:color w:val="24292E"/>
-          <w:sz w:val="24"/>
-          <w:szCs w:val="24"/>
-        </w:rPr>
-        <w:t>Site.Master</w:t>
-      </w:r>
-      <w:proofErr w:type="spellEnd"/>
-      <w:r>
-        <w:rPr>
-          <w:rFonts w:ascii="Arial" w:eastAsia="Times New Roman" w:hAnsi="Arial" w:cs="Arial"/>
-          <w:color w:val="24292E"/>
-          <w:sz w:val="24"/>
-          <w:szCs w:val="24"/>
-        </w:rPr>
-        <w:t xml:space="preserve">: </w:t>
-      </w:r>
-    </w:p>
-    <w:p>
-      <w:pPr>
-        <w:spacing w:after="0" w:line="240" w:lineRule="auto"/>
-        <w:ind w:firstLine="720"/>
-        <w:rPr>
-          <w:rFonts w:ascii="Times New Roman" w:eastAsia="Times New Roman" w:hAnsi="Times New Roman" w:cs="Times New Roman"/>
-          <w:sz w:val="24"/>
-          <w:szCs w:val="24"/>
-        </w:rPr>
-      </w:pPr>
-      <w:r>
-        <w:rPr>
-          <w:rFonts w:ascii="Arial" w:eastAsia="Times New Roman" w:hAnsi="Arial" w:cs="Arial"/>
-          <w:color w:val="24292E"/>
-          <w:sz w:val="24"/>
-          <w:szCs w:val="24"/>
-        </w:rPr>
-        <w:t>to unify design of all pages</w:t>
-      </w:r>
-    </w:p>
-    <w:p>
-      <w:pPr>
-        <w:spacing w:after="0" w:line="240" w:lineRule="auto"/>
-        <w:rPr>
-          <w:rFonts w:ascii="Times New Roman" w:eastAsia="Times New Roman" w:hAnsi="Times New Roman" w:cs="Times New Roman"/>
-          <w:sz w:val="24"/>
-          <w:szCs w:val="24"/>
-        </w:rPr>
-      </w:pPr>
     </w:p>
     <w:p>
       <w:pPr>
@@ -1891,7 +1627,6 @@
           <w:sz w:val="24"/>
           <w:szCs w:val="24"/>
         </w:rPr>
-        <w:lastRenderedPageBreak/>
         <w:t>Allow to set the movie as owned/wanted/loaned and changing between them</w:t>
       </w:r>
     </w:p>
@@ -2230,6 +1965,7 @@
           <w:sz w:val="24"/>
           <w:szCs w:val="24"/>
         </w:rPr>
+        <w:lastRenderedPageBreak/>
         <w:t>Offer two forms to fill username and password for Sign-in</w:t>
       </w:r>
     </w:p>
@@ -2463,10 +2199,6 @@
     </w:p>
     <w:p>
       <w:pPr>
-        <w:numPr>
-          <w:ilvl w:val="0"/>
-          <w:numId w:val="5"/>
-        </w:numPr>
         <w:spacing w:after="0" w:line="240" w:lineRule="auto"/>
         <w:textAlignment w:val="baseline"/>
         <w:rPr>
@@ -2479,10 +2211,414 @@
     </w:p>
     <w:p>
       <w:pPr>
+        <w:spacing w:after="0" w:line="240" w:lineRule="auto"/>
+        <w:textAlignment w:val="baseline"/>
+        <w:rPr>
+          <w:rFonts w:ascii="Arial" w:eastAsia="Times New Roman" w:hAnsi="Arial" w:cs="Arial"/>
+          <w:color w:val="24292E"/>
+          <w:sz w:val="24"/>
+          <w:szCs w:val="24"/>
+        </w:rPr>
+      </w:pPr>
+    </w:p>
+    <w:p>
+      <w:pPr>
+        <w:spacing w:after="0" w:line="240" w:lineRule="auto"/>
+        <w:textAlignment w:val="baseline"/>
+        <w:rPr>
+          <w:rFonts w:ascii="Arial" w:eastAsia="Times New Roman" w:hAnsi="Arial" w:cs="Arial"/>
+          <w:color w:val="24292E"/>
+          <w:sz w:val="24"/>
+          <w:szCs w:val="24"/>
+        </w:rPr>
+      </w:pPr>
+    </w:p>
+    <w:p>
+      <w:pPr>
+        <w:spacing w:after="0" w:line="240" w:lineRule="auto"/>
+        <w:textAlignment w:val="baseline"/>
+        <w:rPr>
+          <w:rFonts w:ascii="Arial" w:eastAsia="Times New Roman" w:hAnsi="Arial" w:cs="Arial"/>
+          <w:color w:val="24292E"/>
+          <w:sz w:val="24"/>
+          <w:szCs w:val="24"/>
+        </w:rPr>
+      </w:pPr>
+    </w:p>
+    <w:p>
+      <w:pPr>
         <w:pStyle w:val="Heading1"/>
       </w:pPr>
+      <w:r>
+        <w:t>Version of History</w:t>
+      </w:r>
+    </w:p>
+    <w:p>
+      <w:pPr>
+        <w:spacing w:after="0" w:line="240" w:lineRule="auto"/>
+        <w:textAlignment w:val="baseline"/>
+        <w:rPr>
+          <w:rFonts w:ascii="Arial" w:eastAsia="Times New Roman" w:hAnsi="Arial" w:cs="Arial"/>
+          <w:color w:val="24292E"/>
+          <w:sz w:val="24"/>
+          <w:szCs w:val="24"/>
+        </w:rPr>
+      </w:pPr>
+    </w:p>
+    <w:p>
+      <w:pPr>
+        <w:spacing w:after="0" w:line="240" w:lineRule="auto"/>
+        <w:textAlignment w:val="baseline"/>
+        <w:rPr>
+          <w:rFonts w:ascii="Arial" w:eastAsia="Times New Roman" w:hAnsi="Arial" w:cs="Arial"/>
+          <w:color w:val="24292E"/>
+          <w:sz w:val="24"/>
+          <w:szCs w:val="24"/>
+        </w:rPr>
+      </w:pPr>
+      <w:r>
+        <w:rPr>
+          <w:rFonts w:ascii="Arial" w:eastAsia="Times New Roman" w:hAnsi="Arial" w:cs="Arial"/>
+          <w:color w:val="24292E"/>
+          <w:sz w:val="24"/>
+          <w:szCs w:val="24"/>
+        </w:rPr>
+        <w:t>V0.1</w:t>
+      </w:r>
+      <w:r>
+        <w:rPr>
+          <w:rFonts w:ascii="Arial" w:eastAsia="Times New Roman" w:hAnsi="Arial" w:cs="Arial"/>
+          <w:color w:val="24292E"/>
+          <w:sz w:val="24"/>
+          <w:szCs w:val="24"/>
+        </w:rPr>
+        <w:tab/>
+        <w:t>Project Structure Setup</w:t>
+      </w:r>
+    </w:p>
+    <w:p>
+      <w:pPr>
+        <w:spacing w:after="0" w:line="240" w:lineRule="auto"/>
+        <w:textAlignment w:val="baseline"/>
+        <w:rPr>
+          <w:rFonts w:ascii="Arial" w:eastAsia="Times New Roman" w:hAnsi="Arial" w:cs="Arial"/>
+          <w:color w:val="24292E"/>
+          <w:sz w:val="24"/>
+          <w:szCs w:val="24"/>
+        </w:rPr>
+      </w:pPr>
+      <w:r>
+        <w:rPr>
+          <w:rFonts w:ascii="Arial" w:eastAsia="Times New Roman" w:hAnsi="Arial" w:cs="Arial"/>
+          <w:color w:val="24292E"/>
+          <w:sz w:val="24"/>
+          <w:szCs w:val="24"/>
+        </w:rPr>
+        <w:t>V0.15</w:t>
+      </w:r>
+      <w:r>
+        <w:rPr>
+          <w:rFonts w:ascii="Arial" w:eastAsia="Times New Roman" w:hAnsi="Arial" w:cs="Arial"/>
+          <w:color w:val="24292E"/>
+          <w:sz w:val="24"/>
+          <w:szCs w:val="24"/>
+        </w:rPr>
+        <w:tab/>
+        <w:t>Main page elements were setup</w:t>
+      </w:r>
+      <w:r>
+        <w:rPr>
+          <w:rFonts w:ascii="Arial" w:eastAsia="Times New Roman" w:hAnsi="Arial" w:cs="Arial"/>
+          <w:color w:val="24292E"/>
+          <w:sz w:val="24"/>
+          <w:szCs w:val="24"/>
+        </w:rPr>
+        <w:t>, Navigation bar setup</w:t>
+      </w:r>
+    </w:p>
+    <w:p>
+      <w:pPr>
+        <w:spacing w:after="0" w:line="240" w:lineRule="auto"/>
+        <w:textAlignment w:val="baseline"/>
+        <w:rPr>
+          <w:rFonts w:ascii="Arial" w:eastAsia="Times New Roman" w:hAnsi="Arial" w:cs="Arial"/>
+          <w:color w:val="24292E"/>
+          <w:sz w:val="24"/>
+          <w:szCs w:val="24"/>
+        </w:rPr>
+      </w:pPr>
+    </w:p>
+    <w:p>
+      <w:pPr>
+        <w:spacing w:after="0" w:line="240" w:lineRule="auto"/>
+        <w:textAlignment w:val="baseline"/>
+        <w:rPr>
+          <w:rFonts w:ascii="Arial" w:eastAsia="Times New Roman" w:hAnsi="Arial" w:cs="Arial"/>
+          <w:color w:val="24292E"/>
+          <w:sz w:val="24"/>
+          <w:szCs w:val="24"/>
+        </w:rPr>
+      </w:pPr>
+    </w:p>
+    <w:p>
+      <w:pPr>
+        <w:spacing w:after="0" w:line="240" w:lineRule="auto"/>
+        <w:textAlignment w:val="baseline"/>
+        <w:rPr>
+          <w:rFonts w:ascii="Arial" w:eastAsia="Times New Roman" w:hAnsi="Arial" w:cs="Arial"/>
+          <w:color w:val="24292E"/>
+          <w:sz w:val="24"/>
+          <w:szCs w:val="24"/>
+        </w:rPr>
+      </w:pPr>
+    </w:p>
+    <w:p>
+      <w:pPr>
+        <w:spacing w:after="0" w:line="240" w:lineRule="auto"/>
+        <w:textAlignment w:val="baseline"/>
+        <w:rPr>
+          <w:rFonts w:ascii="Arial" w:eastAsia="Times New Roman" w:hAnsi="Arial" w:cs="Arial"/>
+          <w:color w:val="24292E"/>
+          <w:sz w:val="24"/>
+          <w:szCs w:val="24"/>
+        </w:rPr>
+      </w:pPr>
+    </w:p>
+    <w:p>
+      <w:pPr>
+        <w:spacing w:after="0" w:line="240" w:lineRule="auto"/>
+        <w:textAlignment w:val="baseline"/>
+        <w:rPr>
+          <w:rFonts w:ascii="Arial" w:eastAsia="Times New Roman" w:hAnsi="Arial" w:cs="Arial"/>
+          <w:color w:val="24292E"/>
+          <w:sz w:val="24"/>
+          <w:szCs w:val="24"/>
+        </w:rPr>
+      </w:pPr>
+    </w:p>
+    <w:p>
+      <w:pPr>
+        <w:spacing w:after="0" w:line="240" w:lineRule="auto"/>
+        <w:textAlignment w:val="baseline"/>
+        <w:rPr>
+          <w:rFonts w:ascii="Arial" w:eastAsia="Times New Roman" w:hAnsi="Arial" w:cs="Arial"/>
+          <w:color w:val="24292E"/>
+          <w:sz w:val="24"/>
+          <w:szCs w:val="24"/>
+        </w:rPr>
+      </w:pPr>
+    </w:p>
+    <w:p>
+      <w:pPr>
+        <w:spacing w:after="0" w:line="240" w:lineRule="auto"/>
+        <w:textAlignment w:val="baseline"/>
+        <w:rPr>
+          <w:rFonts w:ascii="Arial" w:eastAsia="Times New Roman" w:hAnsi="Arial" w:cs="Arial"/>
+          <w:color w:val="24292E"/>
+          <w:sz w:val="24"/>
+          <w:szCs w:val="24"/>
+        </w:rPr>
+      </w:pPr>
+    </w:p>
+    <w:p>
+      <w:pPr>
+        <w:spacing w:after="0" w:line="240" w:lineRule="auto"/>
+        <w:textAlignment w:val="baseline"/>
+        <w:rPr>
+          <w:rFonts w:ascii="Arial" w:eastAsia="Times New Roman" w:hAnsi="Arial" w:cs="Arial"/>
+          <w:color w:val="24292E"/>
+          <w:sz w:val="24"/>
+          <w:szCs w:val="24"/>
+        </w:rPr>
+      </w:pPr>
+    </w:p>
+    <w:p>
+      <w:pPr>
+        <w:spacing w:after="0" w:line="240" w:lineRule="auto"/>
+        <w:textAlignment w:val="baseline"/>
+        <w:rPr>
+          <w:rFonts w:ascii="Arial" w:eastAsia="Times New Roman" w:hAnsi="Arial" w:cs="Arial"/>
+          <w:color w:val="24292E"/>
+          <w:sz w:val="24"/>
+          <w:szCs w:val="24"/>
+        </w:rPr>
+      </w:pPr>
+    </w:p>
+    <w:p>
+      <w:pPr>
+        <w:spacing w:after="0" w:line="240" w:lineRule="auto"/>
+        <w:textAlignment w:val="baseline"/>
+        <w:rPr>
+          <w:rFonts w:ascii="Arial" w:eastAsia="Times New Roman" w:hAnsi="Arial" w:cs="Arial"/>
+          <w:color w:val="24292E"/>
+          <w:sz w:val="24"/>
+          <w:szCs w:val="24"/>
+        </w:rPr>
+      </w:pPr>
+    </w:p>
+    <w:p>
+      <w:pPr>
+        <w:spacing w:after="0" w:line="240" w:lineRule="auto"/>
+        <w:textAlignment w:val="baseline"/>
+        <w:rPr>
+          <w:rFonts w:ascii="Arial" w:eastAsia="Times New Roman" w:hAnsi="Arial" w:cs="Arial"/>
+          <w:color w:val="24292E"/>
+          <w:sz w:val="24"/>
+          <w:szCs w:val="24"/>
+        </w:rPr>
+      </w:pPr>
+    </w:p>
+    <w:p>
+      <w:pPr>
+        <w:spacing w:after="0" w:line="240" w:lineRule="auto"/>
+        <w:textAlignment w:val="baseline"/>
+        <w:rPr>
+          <w:rFonts w:ascii="Arial" w:eastAsia="Times New Roman" w:hAnsi="Arial" w:cs="Arial"/>
+          <w:color w:val="24292E"/>
+          <w:sz w:val="24"/>
+          <w:szCs w:val="24"/>
+        </w:rPr>
+      </w:pPr>
+    </w:p>
+    <w:p>
+      <w:pPr>
+        <w:spacing w:after="0" w:line="240" w:lineRule="auto"/>
+        <w:textAlignment w:val="baseline"/>
+        <w:rPr>
+          <w:rFonts w:ascii="Arial" w:eastAsia="Times New Roman" w:hAnsi="Arial" w:cs="Arial"/>
+          <w:color w:val="24292E"/>
+          <w:sz w:val="24"/>
+          <w:szCs w:val="24"/>
+        </w:rPr>
+      </w:pPr>
+    </w:p>
+    <w:p>
+      <w:pPr>
+        <w:spacing w:after="0" w:line="240" w:lineRule="auto"/>
+        <w:textAlignment w:val="baseline"/>
+        <w:rPr>
+          <w:rFonts w:ascii="Arial" w:eastAsia="Times New Roman" w:hAnsi="Arial" w:cs="Arial"/>
+          <w:color w:val="24292E"/>
+          <w:sz w:val="24"/>
+          <w:szCs w:val="24"/>
+        </w:rPr>
+      </w:pPr>
+    </w:p>
+    <w:p>
+      <w:pPr>
+        <w:spacing w:after="0" w:line="240" w:lineRule="auto"/>
+        <w:textAlignment w:val="baseline"/>
+        <w:rPr>
+          <w:rFonts w:ascii="Arial" w:eastAsia="Times New Roman" w:hAnsi="Arial" w:cs="Arial"/>
+          <w:color w:val="24292E"/>
+          <w:sz w:val="24"/>
+          <w:szCs w:val="24"/>
+        </w:rPr>
+      </w:pPr>
+    </w:p>
+    <w:p>
+      <w:pPr>
+        <w:spacing w:after="0" w:line="240" w:lineRule="auto"/>
+        <w:textAlignment w:val="baseline"/>
+        <w:rPr>
+          <w:rFonts w:ascii="Arial" w:eastAsia="Times New Roman" w:hAnsi="Arial" w:cs="Arial"/>
+          <w:color w:val="24292E"/>
+          <w:sz w:val="24"/>
+          <w:szCs w:val="24"/>
+        </w:rPr>
+      </w:pPr>
+    </w:p>
+    <w:p>
+      <w:pPr>
+        <w:spacing w:after="0" w:line="240" w:lineRule="auto"/>
+        <w:textAlignment w:val="baseline"/>
+        <w:rPr>
+          <w:rFonts w:ascii="Arial" w:eastAsia="Times New Roman" w:hAnsi="Arial" w:cs="Arial"/>
+          <w:color w:val="24292E"/>
+          <w:sz w:val="24"/>
+          <w:szCs w:val="24"/>
+        </w:rPr>
+      </w:pPr>
+    </w:p>
+    <w:p>
+      <w:pPr>
+        <w:spacing w:after="0" w:line="240" w:lineRule="auto"/>
+        <w:textAlignment w:val="baseline"/>
+        <w:rPr>
+          <w:rFonts w:ascii="Arial" w:eastAsia="Times New Roman" w:hAnsi="Arial" w:cs="Arial"/>
+          <w:color w:val="24292E"/>
+          <w:sz w:val="24"/>
+          <w:szCs w:val="24"/>
+        </w:rPr>
+      </w:pPr>
+    </w:p>
+    <w:p>
+      <w:pPr>
+        <w:spacing w:after="0" w:line="240" w:lineRule="auto"/>
+        <w:textAlignment w:val="baseline"/>
+        <w:rPr>
+          <w:rFonts w:ascii="Arial" w:eastAsia="Times New Roman" w:hAnsi="Arial" w:cs="Arial"/>
+          <w:color w:val="24292E"/>
+          <w:sz w:val="24"/>
+          <w:szCs w:val="24"/>
+        </w:rPr>
+      </w:pPr>
+    </w:p>
+    <w:p>
+      <w:pPr>
+        <w:spacing w:after="0" w:line="240" w:lineRule="auto"/>
+        <w:textAlignment w:val="baseline"/>
+        <w:rPr>
+          <w:rFonts w:ascii="Arial" w:eastAsia="Times New Roman" w:hAnsi="Arial" w:cs="Arial"/>
+          <w:color w:val="24292E"/>
+          <w:sz w:val="24"/>
+          <w:szCs w:val="24"/>
+        </w:rPr>
+      </w:pPr>
+    </w:p>
+    <w:p>
+      <w:pPr>
+        <w:spacing w:after="0" w:line="240" w:lineRule="auto"/>
+        <w:textAlignment w:val="baseline"/>
+        <w:rPr>
+          <w:rFonts w:ascii="Arial" w:eastAsia="Times New Roman" w:hAnsi="Arial" w:cs="Arial"/>
+          <w:color w:val="24292E"/>
+          <w:sz w:val="24"/>
+          <w:szCs w:val="24"/>
+        </w:rPr>
+      </w:pPr>
+    </w:p>
+    <w:p>
+      <w:pPr>
+        <w:spacing w:after="0" w:line="240" w:lineRule="auto"/>
+        <w:textAlignment w:val="baseline"/>
+        <w:rPr>
+          <w:rFonts w:ascii="Arial" w:eastAsia="Times New Roman" w:hAnsi="Arial" w:cs="Arial"/>
+          <w:color w:val="24292E"/>
+          <w:sz w:val="24"/>
+          <w:szCs w:val="24"/>
+        </w:rPr>
+      </w:pPr>
+    </w:p>
+    <w:p>
+      <w:pPr>
+        <w:spacing w:after="0" w:line="240" w:lineRule="auto"/>
+        <w:textAlignment w:val="baseline"/>
+        <w:rPr>
+          <w:rFonts w:ascii="Arial" w:eastAsia="Times New Roman" w:hAnsi="Arial" w:cs="Arial"/>
+          <w:color w:val="24292E"/>
+          <w:sz w:val="24"/>
+          <w:szCs w:val="24"/>
+        </w:rPr>
+      </w:pPr>
+    </w:p>
+    <w:p>
+      <w:pPr>
+        <w:pStyle w:val="Heading1"/>
+      </w:pPr>
       <w:bookmarkStart w:id="2" w:name="_Toc500868672"/>
       <w:r>
+        <w:lastRenderedPageBreak/>
         <w:t>Design</w:t>
       </w:r>
       <w:bookmarkEnd w:id="2"/>
@@ -2534,7 +2670,8 @@
         <w:spacing w:after="0" w:line="240" w:lineRule="auto"/>
         <w:ind w:left="720"/>
         <w:rPr>
-          <w:rFonts w:ascii="Times New Roman" w:eastAsia="Times New Roman" w:hAnsi="Times New Roman" w:cs="Times New Roman"/>
+          <w:rFonts w:ascii="Arial" w:eastAsia="Times New Roman" w:hAnsi="Arial" w:cs="Arial"/>
+          <w:color w:val="000000"/>
           <w:sz w:val="24"/>
           <w:szCs w:val="24"/>
         </w:rPr>
@@ -2551,6 +2688,162 @@
           <w:szCs w:val="24"/>
         </w:rPr>
       </w:pPr>
+      <w:proofErr w:type="spellStart"/>
+      <w:r>
+        <w:rPr>
+          <w:rFonts w:ascii="Arial" w:eastAsia="Times New Roman" w:hAnsi="Arial" w:cs="Arial"/>
+          <w:color w:val="000000"/>
+          <w:sz w:val="24"/>
+          <w:szCs w:val="24"/>
+        </w:rPr>
+        <w:t>Dosis</w:t>
+      </w:r>
+      <w:proofErr w:type="spellEnd"/>
+      <w:r>
+        <w:rPr>
+          <w:rFonts w:ascii="Arial" w:eastAsia="Times New Roman" w:hAnsi="Arial" w:cs="Arial"/>
+          <w:color w:val="000000"/>
+          <w:sz w:val="24"/>
+          <w:szCs w:val="24"/>
+        </w:rPr>
+        <w:t xml:space="preserve"> Font is suitable to express our topic Movie.</w:t>
+      </w:r>
+    </w:p>
+    <w:p>
+      <w:pPr>
+        <w:spacing w:after="0" w:line="240" w:lineRule="auto"/>
+        <w:ind w:left="720"/>
+        <w:rPr>
+          <w:rFonts w:ascii="Arial" w:eastAsia="Times New Roman" w:hAnsi="Arial" w:cs="Arial"/>
+          <w:color w:val="000000"/>
+          <w:sz w:val="24"/>
+          <w:szCs w:val="24"/>
+        </w:rPr>
+      </w:pPr>
+      <w:r>
+        <w:rPr>
+          <w:rFonts w:ascii="Arial" w:eastAsia="Times New Roman" w:hAnsi="Arial" w:cs="Arial"/>
+          <w:color w:val="000000"/>
+          <w:sz w:val="24"/>
+          <w:szCs w:val="24"/>
+        </w:rPr>
+        <w:t>This font is stylish and neat, enhancing the readability of the text and the atmosphere.</w:t>
+      </w:r>
+    </w:p>
+    <w:p>
+      <w:pPr>
+        <w:spacing w:after="0" w:line="240" w:lineRule="auto"/>
+        <w:ind w:left="720"/>
+        <w:rPr>
+          <w:rFonts w:ascii="Arial" w:eastAsia="Times New Roman" w:hAnsi="Arial" w:cs="Arial"/>
+          <w:color w:val="000000"/>
+          <w:sz w:val="24"/>
+          <w:szCs w:val="24"/>
+        </w:rPr>
+      </w:pPr>
+    </w:p>
+    <w:p>
+      <w:pPr>
+        <w:spacing w:after="0" w:line="240" w:lineRule="auto"/>
+        <w:ind w:left="720"/>
+        <w:rPr>
+          <w:rFonts w:ascii="Dosis script=all rev=1" w:hAnsi="Dosis script=all rev=1"/>
+          <w:spacing w:val="60"/>
+          <w:shd w:val="clear" w:color="auto" w:fill="FFFFFF"/>
+        </w:rPr>
+      </w:pPr>
+      <w:r>
+        <w:rPr>
+          <w:rFonts w:ascii="Dosis script=all rev=1" w:hAnsi="Dosis script=all rev=1"/>
+          <w:spacing w:val="60"/>
+          <w:shd w:val="clear" w:color="auto" w:fill="FFFFFF"/>
+        </w:rPr>
+        <w:t>A​‌B​‌C​‌Ć​‌Č​‌D​‌Đ​‌E​‌F​‌G​‌H​‌I​‌J​‌K​‌L​‌M​‌N​‌O​‌P​‌Q​‌R​‌S​‌Š​‌T​‌U​‌V​‌W​‌X​‌Y​‌Z​‌Ž​‌a​‌b​‌c​‌č​‌ć​‌d​‌đ​‌e​‌f​‌g​‌h​‌i​‌j​‌k​‌l​‌m​‌n​‌o​‌p​‌q​‌r​‌s​‌š​‌t​‌u​‌v​‌w​‌x​‌y​‌z​‌ž​‌1​‌2​‌3​‌4​‌5​‌6​‌7​‌8​‌9​‌0​‌‘​‌?​‌’​‌“​‌!​‌”​‌(​‌%​‌)​‌[​‌#​‌]​‌{​‌@​‌}​‌/​‌&amp;​‌\​‌&lt;​‌-​‌+​‌÷​‌×​‌=​‌&gt;​‌®​‌©​‌$​‌€​‌£​‌¥​‌¢​‌:​‌;​‌,​‌.​‌*</w:t>
+      </w:r>
+    </w:p>
+    <w:p>
+      <w:pPr>
+        <w:spacing w:after="0" w:line="240" w:lineRule="auto"/>
+        <w:ind w:left="720"/>
+        <w:rPr>
+          <w:rFonts w:ascii="Arial" w:eastAsia="Times New Roman" w:hAnsi="Arial" w:cs="Arial"/>
+          <w:color w:val="000000"/>
+        </w:rPr>
+      </w:pPr>
+    </w:p>
+    <w:p>
+      <w:pPr>
+        <w:spacing w:after="0" w:line="240" w:lineRule="auto"/>
+        <w:ind w:left="720"/>
+        <w:rPr>
+          <w:rFonts w:ascii="Arial" w:eastAsia="Times New Roman" w:hAnsi="Arial" w:cs="Arial"/>
+          <w:color w:val="000000"/>
+        </w:rPr>
+      </w:pPr>
+      <w:r>
+        <w:rPr>
+          <w:rFonts w:ascii="Arial" w:eastAsia="Times New Roman" w:hAnsi="Arial" w:cs="Arial"/>
+          <w:color w:val="000000"/>
+        </w:rPr>
+        <w:t>Source:</w:t>
+      </w:r>
+      <w:r>
+        <w:t xml:space="preserve"> </w:t>
+      </w:r>
+      <w:hyperlink r:id="rId8" w:history="1">
+        <w:r>
+          <w:rPr>
+            <w:rStyle w:val="Hyperlink"/>
+            <w:rFonts w:ascii="Arial" w:eastAsia="Times New Roman" w:hAnsi="Arial" w:cs="Arial"/>
+          </w:rPr>
+          <w:t>https://fonts.google.com/specimen/Dosis</w:t>
+        </w:r>
+      </w:hyperlink>
+    </w:p>
+    <w:p>
+      <w:pPr>
+        <w:spacing w:after="0" w:line="240" w:lineRule="auto"/>
+        <w:ind w:left="720"/>
+        <w:rPr>
+          <w:rFonts w:ascii="Arial" w:eastAsia="Times New Roman" w:hAnsi="Arial" w:cs="Arial"/>
+          <w:color w:val="000000"/>
+        </w:rPr>
+      </w:pPr>
+    </w:p>
+    <w:p>
+      <w:pPr>
+        <w:spacing w:after="0" w:line="240" w:lineRule="auto"/>
+        <w:ind w:left="720"/>
+        <w:rPr>
+          <w:rFonts w:ascii="Arial" w:eastAsia="Times New Roman" w:hAnsi="Arial" w:cs="Arial"/>
+          <w:color w:val="000000"/>
+          <w:sz w:val="24"/>
+          <w:szCs w:val="24"/>
+        </w:rPr>
+      </w:pPr>
+    </w:p>
+    <w:p>
+      <w:pPr>
+        <w:spacing w:after="0" w:line="240" w:lineRule="auto"/>
+        <w:ind w:left="720"/>
+        <w:rPr>
+          <w:rFonts w:ascii="Times New Roman" w:eastAsia="Times New Roman" w:hAnsi="Times New Roman" w:cs="Times New Roman"/>
+          <w:sz w:val="24"/>
+          <w:szCs w:val="24"/>
+        </w:rPr>
+      </w:pPr>
+    </w:p>
+    <w:p>
+      <w:pPr>
+        <w:spacing w:after="0" w:line="240" w:lineRule="auto"/>
+        <w:ind w:left="720"/>
+        <w:rPr>
+          <w:rFonts w:ascii="Arial" w:eastAsia="Times New Roman" w:hAnsi="Arial" w:cs="Arial"/>
+          <w:color w:val="000000"/>
+          <w:sz w:val="24"/>
+          <w:szCs w:val="24"/>
+        </w:rPr>
+      </w:pPr>
       <w:r>
         <w:rPr>
           <w:rFonts w:ascii="Arial" w:eastAsia="Times New Roman" w:hAnsi="Arial" w:cs="Arial"/>
@@ -2560,173 +2853,6 @@
         </w:rPr>
         <w:t>Background color: Black #00000</w:t>
       </w:r>
-    </w:p>
-    <w:p>
-      <w:pPr>
-        <w:spacing w:after="0" w:line="240" w:lineRule="auto"/>
-        <w:ind w:left="720"/>
-        <w:rPr>
-          <w:rFonts w:ascii="Times New Roman" w:eastAsia="Times New Roman" w:hAnsi="Times New Roman" w:cs="Times New Roman"/>
-          <w:sz w:val="24"/>
-          <w:szCs w:val="24"/>
-        </w:rPr>
-      </w:pPr>
-    </w:p>
-    <w:p>
-      <w:pPr>
-        <w:spacing w:after="0" w:line="240" w:lineRule="auto"/>
-        <w:ind w:left="720"/>
-        <w:rPr>
-          <w:rFonts w:ascii="Arial" w:eastAsia="Times New Roman" w:hAnsi="Arial" w:cs="Arial"/>
-          <w:color w:val="000000"/>
-          <w:sz w:val="24"/>
-          <w:szCs w:val="24"/>
-        </w:rPr>
-      </w:pPr>
-      <w:r>
-        <w:rPr>
-          <w:rFonts w:ascii="Arial" w:eastAsia="Times New Roman" w:hAnsi="Arial" w:cs="Arial"/>
-          <w:color w:val="000000"/>
-          <w:sz w:val="24"/>
-          <w:szCs w:val="24"/>
-        </w:rPr>
-        <w:t>Text color: White #</w:t>
-      </w:r>
-      <w:proofErr w:type="spellStart"/>
-      <w:r>
-        <w:rPr>
-          <w:rFonts w:ascii="Arial" w:eastAsia="Times New Roman" w:hAnsi="Arial" w:cs="Arial"/>
-          <w:color w:val="000000"/>
-          <w:sz w:val="24"/>
-          <w:szCs w:val="24"/>
-        </w:rPr>
-        <w:t>ffffff</w:t>
-      </w:r>
-      <w:proofErr w:type="spellEnd"/>
-    </w:p>
-    <w:p>
-      <w:pPr>
-        <w:spacing w:after="0" w:line="240" w:lineRule="auto"/>
-        <w:ind w:left="720"/>
-        <w:rPr>
-          <w:rFonts w:ascii="Times New Roman" w:eastAsia="Times New Roman" w:hAnsi="Times New Roman" w:cs="Times New Roman"/>
-          <w:sz w:val="24"/>
-          <w:szCs w:val="24"/>
-        </w:rPr>
-      </w:pPr>
-    </w:p>
-    <w:p>
-      <w:pPr>
-        <w:spacing w:after="0" w:line="240" w:lineRule="auto"/>
-        <w:ind w:left="720"/>
-        <w:rPr>
-          <w:rFonts w:ascii="Arial" w:eastAsia="Times New Roman" w:hAnsi="Arial" w:cs="Arial"/>
-          <w:color w:val="000000"/>
-          <w:sz w:val="24"/>
-          <w:szCs w:val="24"/>
-        </w:rPr>
-      </w:pPr>
-      <w:proofErr w:type="spellStart"/>
-      <w:r>
-        <w:rPr>
-          <w:rFonts w:ascii="Arial" w:eastAsia="Times New Roman" w:hAnsi="Arial" w:cs="Arial"/>
-          <w:color w:val="000000"/>
-          <w:sz w:val="24"/>
-          <w:szCs w:val="24"/>
-        </w:rPr>
-        <w:t>Nav</w:t>
-      </w:r>
-      <w:proofErr w:type="spellEnd"/>
-      <w:r>
-        <w:rPr>
-          <w:rFonts w:ascii="Arial" w:eastAsia="Times New Roman" w:hAnsi="Arial" w:cs="Arial"/>
-          <w:color w:val="000000"/>
-          <w:sz w:val="24"/>
-          <w:szCs w:val="24"/>
-        </w:rPr>
-        <w:t>- bar Color: Purple and Yellow</w:t>
-      </w:r>
-    </w:p>
-    <w:p>
-      <w:pPr>
-        <w:spacing w:after="0" w:line="240" w:lineRule="auto"/>
-        <w:ind w:left="720"/>
-        <w:rPr>
-          <w:rFonts w:ascii="Times New Roman" w:eastAsia="Times New Roman" w:hAnsi="Times New Roman" w:cs="Times New Roman"/>
-          <w:sz w:val="24"/>
-          <w:szCs w:val="24"/>
-        </w:rPr>
-      </w:pPr>
-    </w:p>
-    <w:p>
-      <w:pPr>
-        <w:spacing w:after="0" w:line="240" w:lineRule="auto"/>
-        <w:ind w:left="720"/>
-        <w:rPr>
-          <w:rFonts w:ascii="Arial" w:eastAsia="Times New Roman" w:hAnsi="Arial" w:cs="Arial"/>
-          <w:color w:val="000000"/>
-          <w:sz w:val="24"/>
-          <w:szCs w:val="24"/>
-        </w:rPr>
-      </w:pPr>
-      <w:r>
-        <w:rPr>
-          <w:rFonts w:ascii="Arial" w:eastAsia="Times New Roman" w:hAnsi="Arial" w:cs="Arial"/>
-          <w:color w:val="000000"/>
-          <w:sz w:val="24"/>
-          <w:szCs w:val="24"/>
-        </w:rPr>
-        <w:t xml:space="preserve">Logo Color: </w:t>
-      </w:r>
-    </w:p>
-    <w:p>
-      <w:pPr>
-        <w:spacing w:after="0" w:line="240" w:lineRule="auto"/>
-        <w:ind w:left="720" w:firstLine="720"/>
-        <w:rPr>
-          <w:rFonts w:ascii="Times New Roman" w:eastAsia="Times New Roman" w:hAnsi="Times New Roman" w:cs="Times New Roman"/>
-          <w:sz w:val="24"/>
-          <w:szCs w:val="24"/>
-        </w:rPr>
-      </w:pPr>
-      <w:r>
-        <w:rPr>
-          <w:rFonts w:ascii="Arial" w:eastAsia="Times New Roman" w:hAnsi="Arial" w:cs="Arial"/>
-          <w:color w:val="000000"/>
-          <w:sz w:val="24"/>
-          <w:szCs w:val="24"/>
-        </w:rPr>
-        <w:t>Purple(</w:t>
-      </w:r>
-      <w:r>
-        <w:rPr>
-          <w:rFonts w:ascii="Arial" w:eastAsia="Times New Roman" w:hAnsi="Arial" w:cs="Arial"/>
-          <w:color w:val="24292E"/>
-          <w:sz w:val="24"/>
-          <w:szCs w:val="24"/>
-        </w:rPr>
-        <w:t>#6c208d), Yellow(#ffd92c)</w:t>
-      </w:r>
-    </w:p>
-    <w:p>
-      <w:pPr>
-        <w:spacing w:after="0" w:line="240" w:lineRule="auto"/>
-        <w:rPr>
-          <w:rFonts w:ascii="Arial" w:eastAsia="Times New Roman" w:hAnsi="Arial" w:cs="Arial"/>
-          <w:color w:val="000000"/>
-          <w:sz w:val="24"/>
-          <w:szCs w:val="24"/>
-        </w:rPr>
-      </w:pPr>
-      <w:r>
-        <w:rPr>
-          <w:rFonts w:ascii="Arial" w:eastAsia="Times New Roman" w:hAnsi="Arial" w:cs="Arial"/>
-          <w:color w:val="000000"/>
-          <w:sz w:val="24"/>
-          <w:szCs w:val="24"/>
-        </w:rPr>
-        <w:t xml:space="preserve"> </w:t>
-      </w:r>
       <w:r>
         <w:rPr>
           <w:rFonts w:ascii="Arial" w:eastAsia="Times New Roman" w:hAnsi="Arial" w:cs="Arial"/>
@@ -2736,258 +2862,15 @@
         </w:rPr>
         <w:tab/>
       </w:r>
-    </w:p>
-    <w:p>
-      <w:pPr>
-        <w:spacing w:after="0" w:line="240" w:lineRule="auto"/>
-        <w:rPr>
-          <w:rFonts w:ascii="Times New Roman" w:eastAsia="Times New Roman" w:hAnsi="Times New Roman" w:cs="Times New Roman"/>
-          <w:sz w:val="24"/>
-          <w:szCs w:val="24"/>
-        </w:rPr>
-      </w:pPr>
-      <w:r>
-        <w:rPr>
-          <w:rFonts w:ascii="Times New Roman" w:eastAsia="Times New Roman" w:hAnsi="Times New Roman" w:cs="Times New Roman"/>
-          <w:sz w:val="24"/>
-          <w:szCs w:val="24"/>
-        </w:rPr>
-        <w:tab/>
-        <w:t>Bright Purple: #</w:t>
-      </w:r>
-      <w:r>
-        <w:rPr>
-          <w:rFonts w:ascii="Times New Roman" w:eastAsia="Times New Roman" w:hAnsi="Times New Roman" w:cs="Times New Roman"/>
-          <w:sz w:val="24"/>
-          <w:szCs w:val="24"/>
-        </w:rPr>
-        <w:t>8a008a</w:t>
-      </w:r>
-    </w:p>
-    <w:p>
-      <w:pPr>
-        <w:spacing w:after="0" w:line="240" w:lineRule="auto"/>
-        <w:rPr>
-          <w:rFonts w:ascii="Times New Roman" w:eastAsia="Times New Roman" w:hAnsi="Times New Roman" w:cs="Times New Roman"/>
-          <w:sz w:val="24"/>
-          <w:szCs w:val="24"/>
-        </w:rPr>
-      </w:pPr>
-    </w:p>
-    <w:p>
-      <w:pPr>
-        <w:spacing w:after="240" w:line="240" w:lineRule="auto"/>
-        <w:rPr>
-          <w:rFonts w:ascii="Times New Roman" w:eastAsia="Times New Roman" w:hAnsi="Times New Roman" w:cs="Times New Roman"/>
-          <w:sz w:val="24"/>
-          <w:szCs w:val="24"/>
-        </w:rPr>
-      </w:pPr>
-      <w:r>
-        <w:rPr>
-          <w:rFonts w:ascii="Times New Roman" w:eastAsia="Times New Roman" w:hAnsi="Times New Roman" w:cs="Times New Roman"/>
-          <w:sz w:val="24"/>
-          <w:szCs w:val="24"/>
-        </w:rPr>
-        <w:tab/>
-        <w:t>Purple: #</w:t>
-      </w:r>
-      <w:r>
-        <w:rPr>
-          <w:rFonts w:ascii="Times New Roman" w:eastAsia="Times New Roman" w:hAnsi="Times New Roman" w:cs="Times New Roman"/>
-          <w:sz w:val="24"/>
-          <w:szCs w:val="24"/>
-        </w:rPr>
-        <w:t>4f2453</w:t>
-      </w:r>
-    </w:p>
-    <w:p>
-      <w:pPr>
-        <w:spacing w:after="240" w:line="240" w:lineRule="auto"/>
-        <w:ind w:firstLine="720"/>
-        <w:rPr>
-          <w:rFonts w:ascii="Arial" w:eastAsia="Times New Roman" w:hAnsi="Arial" w:cs="Arial"/>
-          <w:b/>
-          <w:bCs/>
-          <w:color w:val="000000"/>
-          <w:sz w:val="26"/>
-          <w:szCs w:val="26"/>
-        </w:rPr>
-      </w:pPr>
-      <w:r>
-        <w:rPr>
-          <w:rFonts w:ascii="Times New Roman" w:eastAsia="Times New Roman" w:hAnsi="Times New Roman" w:cs="Times New Roman"/>
-          <w:sz w:val="24"/>
-          <w:szCs w:val="24"/>
-        </w:rPr>
-        <w:t>Dark Purple: #</w:t>
-      </w:r>
-      <w:r>
-        <w:rPr>
-          <w:rFonts w:ascii="Times New Roman" w:eastAsia="Times New Roman" w:hAnsi="Times New Roman" w:cs="Times New Roman"/>
-          <w:sz w:val="24"/>
-          <w:szCs w:val="24"/>
-        </w:rPr>
-        <w:t>230022</w:t>
-      </w:r>
-      <w:r>
-        <w:rPr>
-          <w:rFonts w:ascii="Arial" w:eastAsia="Times New Roman" w:hAnsi="Arial" w:cs="Arial"/>
-          <w:color w:val="000000"/>
-        </w:rPr>
-        <w:t xml:space="preserve"> </w:t>
-      </w:r>
-    </w:p>
-    <w:p>
-      <w:pPr>
-        <w:pStyle w:val="Heading1"/>
-      </w:pPr>
-      <w:bookmarkStart w:id="3" w:name="_Toc500868673"/>
-      <w:r>
-        <w:lastRenderedPageBreak/>
-        <w:t>Wireframe</w:t>
-      </w:r>
-      <w:bookmarkEnd w:id="3"/>
-    </w:p>
-    <w:p>
-      <w:bookmarkStart w:id="4" w:name="_GoBack"/>
-      <w:bookmarkEnd w:id="4"/>
-    </w:p>
-    <w:p>
-      <w:pPr>
-        <w:spacing w:after="0" w:line="240" w:lineRule="auto"/>
-        <w:rPr>
-          <w:rFonts w:ascii="Times New Roman" w:eastAsia="Times New Roman" w:hAnsi="Times New Roman" w:cs="Times New Roman"/>
-          <w:sz w:val="28"/>
-          <w:szCs w:val="24"/>
-        </w:rPr>
-      </w:pPr>
-      <w:r>
-        <w:rPr>
-          <w:rFonts w:ascii="Times New Roman" w:eastAsia="Times New Roman" w:hAnsi="Times New Roman" w:cs="Times New Roman"/>
-          <w:sz w:val="28"/>
-          <w:szCs w:val="24"/>
-        </w:rPr>
-        <w:t>Main page</w:t>
-      </w:r>
-    </w:p>
-    <w:p>
-      <w:pPr>
-        <w:spacing w:after="0" w:line="240" w:lineRule="auto"/>
-        <w:rPr>
-          <w:rFonts w:ascii="Times New Roman" w:eastAsia="Times New Roman" w:hAnsi="Times New Roman" w:cs="Times New Roman"/>
-          <w:sz w:val="24"/>
-          <w:szCs w:val="24"/>
-        </w:rPr>
-      </w:pPr>
-    </w:p>
-    <w:p>
-      <w:pPr>
-        <w:spacing w:after="0" w:line="240" w:lineRule="auto"/>
-        <w:rPr>
-          <w:rFonts w:ascii="Times New Roman" w:eastAsia="Times New Roman" w:hAnsi="Times New Roman" w:cs="Times New Roman"/>
-          <w:sz w:val="24"/>
-          <w:szCs w:val="24"/>
-        </w:rPr>
-      </w:pPr>
       <w:r>
         <w:rPr>
           <w:noProof/>
         </w:rPr>
         <w:drawing>
-          <wp:inline distT="0" distB="0" distL="0" distR="0" wp14:anchorId="6855B40C" wp14:editId="1D358A4A">
-            <wp:extent cx="5048250" cy="6770394"/>
+          <wp:inline distT="0" distB="0" distL="0" distR="0" wp14:anchorId="2E10A061" wp14:editId="64A120EB">
+            <wp:extent cx="504825" cy="174432"/>
             <wp:effectExtent l="0" t="0" r="0" b="0"/>
-            <wp:docPr id="3" name="Picture 3"/>
-            <wp:cNvGraphicFramePr>
-              <a:graphicFrameLocks xmlns:a="http://schemas.openxmlformats.org/drawingml/2006/main" noChangeAspect="1"/>
-            </wp:cNvGraphicFramePr>
-            <a:graphic xmlns:a="http://schemas.openxmlformats.org/drawingml/2006/main">
-              <a:graphicData uri="http://schemas.openxmlformats.org/drawingml/2006/picture">
-                <pic:pic xmlns:pic="http://schemas.openxmlformats.org/drawingml/2006/picture">
-                  <pic:nvPicPr>
-                    <pic:cNvPr id="1" name=""/>
-                    <pic:cNvPicPr/>
-                  </pic:nvPicPr>
-                  <pic:blipFill>
-                    <a:blip r:embed="rId8"/>
-                    <a:stretch>
-                      <a:fillRect/>
-                    </a:stretch>
-                  </pic:blipFill>
-                  <pic:spPr>
-                    <a:xfrm>
-                      <a:off x="0" y="0"/>
-                      <a:ext cx="5171345" cy="6935481"/>
-                    </a:xfrm>
-                    <a:prstGeom prst="rect">
-                      <a:avLst/>
-                    </a:prstGeom>
-                  </pic:spPr>
-                </pic:pic>
-              </a:graphicData>
-            </a:graphic>
-          </wp:inline>
-        </w:drawing>
-      </w:r>
-    </w:p>
-    <w:p>
-      <w:pPr>
-        <w:spacing w:after="0" w:line="240" w:lineRule="auto"/>
-        <w:rPr>
-          <w:rFonts w:ascii="Times New Roman" w:eastAsia="Times New Roman" w:hAnsi="Times New Roman" w:cs="Times New Roman"/>
-          <w:sz w:val="24"/>
-          <w:szCs w:val="24"/>
-        </w:rPr>
-      </w:pPr>
-    </w:p>
-    <w:p>
-      <w:pPr>
-        <w:spacing w:after="0" w:line="240" w:lineRule="auto"/>
-        <w:rPr>
-          <w:rFonts w:ascii="Times New Roman" w:eastAsia="Times New Roman" w:hAnsi="Times New Roman" w:cs="Times New Roman"/>
-          <w:sz w:val="24"/>
-          <w:szCs w:val="24"/>
-        </w:rPr>
-      </w:pPr>
-    </w:p>
-    <w:p>
-      <w:pPr>
-        <w:spacing w:after="0" w:line="240" w:lineRule="auto"/>
-        <w:rPr>
-          <w:rFonts w:ascii="Times New Roman" w:eastAsia="Times New Roman" w:hAnsi="Times New Roman" w:cs="Times New Roman"/>
-          <w:sz w:val="28"/>
-          <w:szCs w:val="28"/>
-        </w:rPr>
-      </w:pPr>
-      <w:r>
-        <w:rPr>
-          <w:rFonts w:ascii="Times New Roman" w:eastAsia="Times New Roman" w:hAnsi="Times New Roman" w:cs="Times New Roman"/>
-          <w:sz w:val="28"/>
-          <w:szCs w:val="28"/>
-        </w:rPr>
-        <w:lastRenderedPageBreak/>
-        <w:t>Movie Detail</w:t>
-      </w:r>
-    </w:p>
-    <w:p>
-      <w:pPr>
-        <w:spacing w:after="0" w:line="240" w:lineRule="auto"/>
-        <w:rPr>
-          <w:rFonts w:ascii="Times New Roman" w:eastAsia="Times New Roman" w:hAnsi="Times New Roman" w:cs="Times New Roman"/>
-          <w:sz w:val="24"/>
-          <w:szCs w:val="24"/>
-        </w:rPr>
-      </w:pPr>
-      <w:r>
-        <w:rPr>
-          <w:noProof/>
-        </w:rPr>
-        <w:drawing>
-          <wp:inline distT="0" distB="0" distL="0" distR="0" wp14:anchorId="2E7B636C" wp14:editId="739C3FFA">
-            <wp:extent cx="4276725" cy="7743825"/>
-            <wp:effectExtent l="0" t="0" r="9525" b="9525"/>
-            <wp:docPr id="9" name="Picture 9"/>
+            <wp:docPr id="4" name="Picture 4"/>
             <wp:cNvGraphicFramePr>
               <a:graphicFrameLocks xmlns:a="http://schemas.openxmlformats.org/drawingml/2006/main" noChangeAspect="1"/>
             </wp:cNvGraphicFramePr>
@@ -3007,7 +2890,7 @@
                   <pic:spPr>
                     <a:xfrm>
                       <a:off x="0" y="0"/>
-                      <a:ext cx="4276725" cy="7743825"/>
+                      <a:ext cx="518944" cy="179310"/>
                     </a:xfrm>
                     <a:prstGeom prst="rect">
                       <a:avLst/>
@@ -3023,40 +2906,280 @@
     <w:p>
       <w:pPr>
         <w:spacing w:after="0" w:line="240" w:lineRule="auto"/>
-        <w:rPr>
-          <w:rFonts w:ascii="Times New Roman" w:eastAsia="Times New Roman" w:hAnsi="Times New Roman" w:cs="Times New Roman"/>
-          <w:sz w:val="28"/>
-          <w:szCs w:val="28"/>
-        </w:rPr>
-      </w:pPr>
-      <w:r>
-        <w:rPr>
-          <w:rFonts w:ascii="Times New Roman" w:eastAsia="Times New Roman" w:hAnsi="Times New Roman" w:cs="Times New Roman"/>
-          <w:sz w:val="28"/>
-          <w:szCs w:val="28"/>
-        </w:rPr>
-        <w:lastRenderedPageBreak/>
-        <w:t>Add new movie Page</w:t>
-      </w:r>
-    </w:p>
-    <w:p>
-      <w:pPr>
-        <w:spacing w:after="0" w:line="240" w:lineRule="auto"/>
-        <w:rPr>
-          <w:rFonts w:ascii="Times New Roman" w:eastAsia="Times New Roman" w:hAnsi="Times New Roman" w:cs="Times New Roman"/>
-          <w:sz w:val="24"/>
-          <w:szCs w:val="24"/>
-        </w:rPr>
-      </w:pPr>
-      <w:r>
-        <w:rPr>
+        <w:ind w:left="720"/>
+        <w:rPr>
+          <w:rFonts w:ascii="Times New Roman" w:eastAsia="Times New Roman" w:hAnsi="Times New Roman" w:cs="Times New Roman"/>
+          <w:sz w:val="24"/>
+          <w:szCs w:val="24"/>
+        </w:rPr>
+      </w:pPr>
+      <w:r>
+        <w:rPr>
+          <w:rFonts w:ascii="Times New Roman" w:eastAsia="Times New Roman" w:hAnsi="Times New Roman" w:cs="Times New Roman"/>
           <w:noProof/>
+          <w:sz w:val="24"/>
+          <w:szCs w:val="24"/>
+        </w:rPr>
+        <mc:AlternateContent>
+          <mc:Choice Requires="wps">
+            <w:drawing>
+              <wp:anchor distT="0" distB="0" distL="114300" distR="114300" simplePos="0" relativeHeight="251659264" behindDoc="0" locked="0" layoutInCell="1" allowOverlap="1">
+                <wp:simplePos x="0" y="0"/>
+                <wp:positionH relativeFrom="column">
+                  <wp:posOffset>2289976</wp:posOffset>
+                </wp:positionH>
+                <wp:positionV relativeFrom="paragraph">
+                  <wp:posOffset>159468</wp:posOffset>
+                </wp:positionV>
+                <wp:extent cx="516834" cy="214685"/>
+                <wp:effectExtent l="0" t="0" r="17145" b="13970"/>
+                <wp:wrapNone/>
+                <wp:docPr id="6" name="Rectangle 6"/>
+                <wp:cNvGraphicFramePr/>
+                <a:graphic xmlns:a="http://schemas.openxmlformats.org/drawingml/2006/main">
+                  <a:graphicData uri="http://schemas.microsoft.com/office/word/2010/wordprocessingShape">
+                    <wps:wsp>
+                      <wps:cNvSpPr/>
+                      <wps:spPr>
+                        <a:xfrm>
+                          <a:off x="0" y="0"/>
+                          <a:ext cx="516834" cy="214685"/>
+                        </a:xfrm>
+                        <a:prstGeom prst="rect">
+                          <a:avLst/>
+                        </a:prstGeom>
+                      </wps:spPr>
+                      <wps:style>
+                        <a:lnRef idx="2">
+                          <a:schemeClr val="dk1"/>
+                        </a:lnRef>
+                        <a:fillRef idx="1">
+                          <a:schemeClr val="lt1"/>
+                        </a:fillRef>
+                        <a:effectRef idx="0">
+                          <a:schemeClr val="dk1"/>
+                        </a:effectRef>
+                        <a:fontRef idx="minor">
+                          <a:schemeClr val="dk1"/>
+                        </a:fontRef>
+                      </wps:style>
+                      <wps:bodyPr rot="0" spcFirstLastPara="0" vertOverflow="overflow" horzOverflow="overflow" vert="horz" wrap="square" lIns="91440" tIns="45720" rIns="91440" bIns="45720" numCol="1" spcCol="0" rtlCol="0" fromWordArt="0" anchor="ctr" anchorCtr="0" forceAA="0" compatLnSpc="1">
+                        <a:prstTxWarp prst="textNoShape">
+                          <a:avLst/>
+                        </a:prstTxWarp>
+                        <a:noAutofit/>
+                      </wps:bodyPr>
+                    </wps:wsp>
+                  </a:graphicData>
+                </a:graphic>
+              </wp:anchor>
+            </w:drawing>
+          </mc:Choice>
+          <mc:Fallback>
+            <w:pict>
+              <v:rect w14:anchorId="1C7AD561" id="Rectangle 6" o:spid="_x0000_s1026" style="position:absolute;margin-left:180.3pt;margin-top:12.55pt;width:40.7pt;height:16.9pt;z-index:251659264;visibility:visible;mso-wrap-style:square;mso-wrap-distance-left:9pt;mso-wrap-distance-top:0;mso-wrap-distance-right:9pt;mso-wrap-distance-bottom:0;mso-position-horizontal:absolute;mso-position-horizontal-relative:text;mso-position-vertical:absolute;mso-position-vertical-relative:text;v-text-anchor:middle" o:gfxdata="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" fillcolor="white [3201]" strokecolor="black [3200]" strokeweight="1pt"/>
+            </w:pict>
+          </mc:Fallback>
+        </mc:AlternateContent>
+      </w:r>
+    </w:p>
+    <w:p>
+      <w:pPr>
+        <w:spacing w:after="0" w:line="240" w:lineRule="auto"/>
+        <w:ind w:left="720"/>
+        <w:rPr>
+          <w:rFonts w:ascii="Arial" w:eastAsia="Times New Roman" w:hAnsi="Arial" w:cs="Arial"/>
+          <w:color w:val="000000"/>
+          <w:sz w:val="24"/>
+          <w:szCs w:val="24"/>
+        </w:rPr>
+      </w:pPr>
+      <w:r>
+        <w:rPr>
+          <w:rFonts w:ascii="Arial" w:eastAsia="Times New Roman" w:hAnsi="Arial" w:cs="Arial"/>
+          <w:color w:val="000000"/>
+          <w:sz w:val="24"/>
+          <w:szCs w:val="24"/>
+        </w:rPr>
+        <w:t>Text color: White #</w:t>
+      </w:r>
+      <w:proofErr w:type="spellStart"/>
+      <w:r>
+        <w:rPr>
+          <w:rFonts w:ascii="Arial" w:eastAsia="Times New Roman" w:hAnsi="Arial" w:cs="Arial"/>
+          <w:color w:val="000000"/>
+          <w:sz w:val="24"/>
+          <w:szCs w:val="24"/>
+        </w:rPr>
+        <w:t>ffffff</w:t>
+      </w:r>
+      <w:proofErr w:type="spellEnd"/>
+      <w:r>
+        <w:rPr>
+          <w:rFonts w:ascii="Arial" w:eastAsia="Times New Roman" w:hAnsi="Arial" w:cs="Arial"/>
+          <w:color w:val="000000"/>
+          <w:sz w:val="24"/>
+          <w:szCs w:val="24"/>
+        </w:rPr>
+        <w:tab/>
+      </w:r>
+    </w:p>
+    <w:p>
+      <w:pPr>
+        <w:spacing w:after="0" w:line="240" w:lineRule="auto"/>
+        <w:ind w:left="720"/>
+        <w:rPr>
+          <w:rFonts w:ascii="Times New Roman" w:eastAsia="Times New Roman" w:hAnsi="Times New Roman" w:cs="Times New Roman"/>
+          <w:sz w:val="24"/>
+          <w:szCs w:val="24"/>
+        </w:rPr>
+      </w:pPr>
+    </w:p>
+    <w:p>
+      <w:pPr>
+        <w:spacing w:after="0" w:line="240" w:lineRule="auto"/>
+        <w:ind w:left="720"/>
+        <w:rPr>
+          <w:rFonts w:ascii="Arial" w:eastAsia="Times New Roman" w:hAnsi="Arial" w:cs="Arial"/>
+          <w:color w:val="000000"/>
+          <w:sz w:val="24"/>
+          <w:szCs w:val="24"/>
+        </w:rPr>
+      </w:pPr>
+      <w:r>
+        <w:rPr>
+          <w:rFonts w:ascii="Arial" w:eastAsia="Times New Roman" w:hAnsi="Arial" w:cs="Arial"/>
+          <w:color w:val="000000"/>
+          <w:sz w:val="24"/>
+          <w:szCs w:val="24"/>
+        </w:rPr>
+        <w:t>Main</w:t>
+      </w:r>
+      <w:r>
+        <w:rPr>
+          <w:rFonts w:ascii="Arial" w:eastAsia="Times New Roman" w:hAnsi="Arial" w:cs="Arial"/>
+          <w:color w:val="000000"/>
+          <w:sz w:val="24"/>
+          <w:szCs w:val="24"/>
+        </w:rPr>
+        <w:t xml:space="preserve"> Color: </w:t>
+      </w:r>
+      <w:r>
+        <w:rPr>
+          <w:rFonts w:ascii="Arial" w:eastAsia="Times New Roman" w:hAnsi="Arial" w:cs="Arial"/>
+          <w:color w:val="000000"/>
+          <w:sz w:val="24"/>
+          <w:szCs w:val="24"/>
+        </w:rPr>
+        <w:t xml:space="preserve">Red </w:t>
+      </w:r>
+      <w:r>
+        <w:rPr>
+          <w:rFonts w:ascii="Arial" w:eastAsia="Times New Roman" w:hAnsi="Arial" w:cs="Arial"/>
+          <w:color w:val="000000"/>
+          <w:sz w:val="24"/>
+          <w:szCs w:val="24"/>
+        </w:rPr>
+        <w:t>Related</w:t>
+      </w:r>
+      <w:r>
+        <w:rPr>
+          <w:rFonts w:ascii="Arial" w:eastAsia="Times New Roman" w:hAnsi="Arial" w:cs="Arial"/>
+          <w:color w:val="000000"/>
+          <w:sz w:val="24"/>
+          <w:szCs w:val="24"/>
+        </w:rPr>
+        <w:t xml:space="preserve"> </w:t>
+      </w:r>
+      <w:r>
+        <w:rPr>
+          <w:rFonts w:ascii="Arial" w:eastAsia="Times New Roman" w:hAnsi="Arial" w:cs="Arial"/>
+          <w:color w:val="000000"/>
+          <w:sz w:val="24"/>
+          <w:szCs w:val="24"/>
+        </w:rPr>
+        <w:t>Color</w:t>
+      </w:r>
+    </w:p>
+    <w:p>
+      <w:pPr>
+        <w:spacing w:after="0" w:line="240" w:lineRule="auto"/>
+        <w:ind w:left="720"/>
+        <w:rPr>
+          <w:rFonts w:ascii="Times New Roman" w:eastAsia="Times New Roman" w:hAnsi="Times New Roman" w:cs="Times New Roman"/>
+          <w:sz w:val="24"/>
+          <w:szCs w:val="24"/>
+        </w:rPr>
+      </w:pPr>
+    </w:p>
+    <w:p>
+      <w:pPr>
+        <w:spacing w:after="0" w:line="240" w:lineRule="auto"/>
+        <w:ind w:left="720"/>
+        <w:rPr>
+          <w:rFonts w:ascii="Arial" w:eastAsia="Times New Roman" w:hAnsi="Arial" w:cs="Arial"/>
+          <w:color w:val="000000"/>
+          <w:sz w:val="24"/>
+          <w:szCs w:val="24"/>
+        </w:rPr>
+      </w:pPr>
+      <w:r>
+        <w:rPr>
+          <w:rFonts w:ascii="Arial" w:eastAsia="Times New Roman" w:hAnsi="Arial" w:cs="Arial"/>
+          <w:color w:val="000000"/>
+          <w:sz w:val="24"/>
+          <w:szCs w:val="24"/>
+        </w:rPr>
+        <w:t xml:space="preserve">Logo Color: </w:t>
+      </w:r>
+    </w:p>
+    <w:p>
+      <w:pPr>
+        <w:spacing w:after="0" w:line="240" w:lineRule="auto"/>
+        <w:ind w:left="720" w:firstLine="720"/>
+        <w:rPr>
+          <w:rFonts w:ascii="Arial" w:eastAsia="Times New Roman" w:hAnsi="Arial" w:cs="Arial"/>
+          <w:color w:val="24292E"/>
+          <w:sz w:val="24"/>
+          <w:szCs w:val="24"/>
+        </w:rPr>
+      </w:pPr>
+      <w:r>
+        <w:rPr>
+          <w:rFonts w:ascii="Arial" w:eastAsia="Times New Roman" w:hAnsi="Arial" w:cs="Arial"/>
+          <w:color w:val="000000"/>
+          <w:sz w:val="24"/>
+          <w:szCs w:val="24"/>
+        </w:rPr>
+        <w:t>Purple(</w:t>
+      </w:r>
+      <w:r>
+        <w:rPr>
+          <w:rFonts w:ascii="Arial" w:eastAsia="Times New Roman" w:hAnsi="Arial" w:cs="Arial"/>
+          <w:color w:val="24292E"/>
+          <w:sz w:val="24"/>
+          <w:szCs w:val="24"/>
+        </w:rPr>
+        <w:t>#6c208d)</w:t>
+      </w:r>
+      <w:r>
+        <w:rPr>
+          <w:rFonts w:ascii="Arial" w:eastAsia="Times New Roman" w:hAnsi="Arial" w:cs="Arial"/>
+          <w:color w:val="24292E"/>
+          <w:sz w:val="24"/>
+          <w:szCs w:val="24"/>
+        </w:rPr>
+        <w:tab/>
+      </w:r>
+      <w:r>
+        <w:rPr>
+          <w:noProof/>
         </w:rPr>
         <w:drawing>
-          <wp:inline distT="0" distB="0" distL="0" distR="0" wp14:anchorId="10DB17BB" wp14:editId="2B26DD41">
-            <wp:extent cx="4305300" cy="6419850"/>
-            <wp:effectExtent l="0" t="0" r="0" b="0"/>
-            <wp:docPr id="5" name="Picture 5"/>
+          <wp:inline distT="0" distB="0" distL="0" distR="0" wp14:anchorId="1A8A303C" wp14:editId="33A2FC99">
+            <wp:extent cx="516255" cy="205740"/>
+            <wp:effectExtent l="0" t="0" r="0" b="3810"/>
+            <wp:docPr id="14" name="Picture 14"/>
             <wp:cNvGraphicFramePr>
               <a:graphicFrameLocks xmlns:a="http://schemas.openxmlformats.org/drawingml/2006/main" noChangeAspect="1"/>
             </wp:cNvGraphicFramePr>
@@ -3076,7 +3199,7 @@
                   <pic:spPr>
                     <a:xfrm>
                       <a:off x="0" y="0"/>
-                      <a:ext cx="4305300" cy="6419850"/>
+                      <a:ext cx="522711" cy="208313"/>
                     </a:xfrm>
                     <a:prstGeom prst="rect">
                       <a:avLst/>
@@ -3092,130 +3215,43 @@
     <w:p>
       <w:pPr>
         <w:spacing w:after="0" w:line="240" w:lineRule="auto"/>
-        <w:rPr>
-          <w:rFonts w:ascii="Times New Roman" w:eastAsia="Times New Roman" w:hAnsi="Times New Roman" w:cs="Times New Roman"/>
-          <w:sz w:val="24"/>
-          <w:szCs w:val="24"/>
-        </w:rPr>
-      </w:pPr>
-    </w:p>
-    <w:p>
-      <w:pPr>
-        <w:spacing w:after="0" w:line="240" w:lineRule="auto"/>
-        <w:rPr>
-          <w:rFonts w:ascii="Times New Roman" w:eastAsia="Times New Roman" w:hAnsi="Times New Roman" w:cs="Times New Roman"/>
-          <w:sz w:val="24"/>
-          <w:szCs w:val="24"/>
-        </w:rPr>
-      </w:pPr>
-    </w:p>
-    <w:p>
-      <w:pPr>
-        <w:spacing w:after="0" w:line="240" w:lineRule="auto"/>
-        <w:rPr>
-          <w:rFonts w:ascii="Times New Roman" w:eastAsia="Times New Roman" w:hAnsi="Times New Roman" w:cs="Times New Roman"/>
-          <w:sz w:val="24"/>
-          <w:szCs w:val="24"/>
-        </w:rPr>
-      </w:pPr>
-    </w:p>
-    <w:p>
-      <w:pPr>
-        <w:spacing w:after="0" w:line="240" w:lineRule="auto"/>
-        <w:rPr>
-          <w:rFonts w:ascii="Times New Roman" w:eastAsia="Times New Roman" w:hAnsi="Times New Roman" w:cs="Times New Roman"/>
-          <w:sz w:val="24"/>
-          <w:szCs w:val="24"/>
-        </w:rPr>
-      </w:pPr>
-    </w:p>
-    <w:p>
-      <w:pPr>
-        <w:spacing w:after="0" w:line="240" w:lineRule="auto"/>
-        <w:rPr>
-          <w:rFonts w:ascii="Times New Roman" w:eastAsia="Times New Roman" w:hAnsi="Times New Roman" w:cs="Times New Roman"/>
-          <w:sz w:val="24"/>
-          <w:szCs w:val="24"/>
-        </w:rPr>
-      </w:pPr>
-    </w:p>
-    <w:p>
-      <w:pPr>
-        <w:spacing w:after="0" w:line="240" w:lineRule="auto"/>
-        <w:rPr>
-          <w:rFonts w:ascii="Times New Roman" w:eastAsia="Times New Roman" w:hAnsi="Times New Roman" w:cs="Times New Roman"/>
-          <w:sz w:val="24"/>
-          <w:szCs w:val="24"/>
-        </w:rPr>
-      </w:pPr>
-    </w:p>
-    <w:p>
-      <w:pPr>
-        <w:spacing w:after="0" w:line="240" w:lineRule="auto"/>
-        <w:rPr>
-          <w:rFonts w:ascii="Times New Roman" w:eastAsia="Times New Roman" w:hAnsi="Times New Roman" w:cs="Times New Roman"/>
-          <w:sz w:val="24"/>
-          <w:szCs w:val="24"/>
-        </w:rPr>
-      </w:pPr>
-    </w:p>
-    <w:p>
-      <w:pPr>
-        <w:spacing w:after="0" w:line="240" w:lineRule="auto"/>
-        <w:rPr>
-          <w:rFonts w:ascii="Times New Roman" w:eastAsia="Times New Roman" w:hAnsi="Times New Roman" w:cs="Times New Roman"/>
-          <w:sz w:val="24"/>
-          <w:szCs w:val="24"/>
-        </w:rPr>
-      </w:pPr>
-    </w:p>
-    <w:p>
-      <w:pPr>
-        <w:spacing w:after="0" w:line="240" w:lineRule="auto"/>
-        <w:rPr>
-          <w:rFonts w:ascii="Times New Roman" w:eastAsia="Times New Roman" w:hAnsi="Times New Roman" w:cs="Times New Roman"/>
-          <w:sz w:val="28"/>
-          <w:szCs w:val="28"/>
-        </w:rPr>
-      </w:pPr>
-      <w:r>
-        <w:rPr>
-          <w:rFonts w:ascii="Times New Roman" w:eastAsia="Times New Roman" w:hAnsi="Times New Roman" w:cs="Times New Roman"/>
-          <w:sz w:val="28"/>
-          <w:szCs w:val="28"/>
-        </w:rPr>
-        <w:lastRenderedPageBreak/>
-        <w:t>Registration Page</w:t>
-      </w:r>
-    </w:p>
-    <w:p>
-      <w:pPr>
-        <w:spacing w:after="0" w:line="240" w:lineRule="auto"/>
-        <w:rPr>
-          <w:rFonts w:ascii="Times New Roman" w:eastAsia="Times New Roman" w:hAnsi="Times New Roman" w:cs="Times New Roman"/>
-          <w:sz w:val="24"/>
-          <w:szCs w:val="24"/>
-        </w:rPr>
-      </w:pPr>
-    </w:p>
-    <w:p>
-      <w:pPr>
-        <w:spacing w:after="0" w:line="240" w:lineRule="auto"/>
-        <w:rPr>
-          <w:rFonts w:ascii="Times New Roman" w:eastAsia="Times New Roman" w:hAnsi="Times New Roman" w:cs="Times New Roman"/>
-          <w:sz w:val="24"/>
-          <w:szCs w:val="24"/>
-        </w:rPr>
-      </w:pPr>
+        <w:ind w:left="720" w:firstLine="720"/>
+        <w:rPr>
+          <w:rFonts w:ascii="Times New Roman" w:eastAsia="Times New Roman" w:hAnsi="Times New Roman" w:cs="Times New Roman"/>
+          <w:sz w:val="24"/>
+          <w:szCs w:val="24"/>
+        </w:rPr>
+      </w:pPr>
+      <w:r>
+        <w:rPr>
+          <w:rFonts w:ascii="Arial" w:eastAsia="Times New Roman" w:hAnsi="Arial" w:cs="Arial"/>
+          <w:color w:val="24292E"/>
+          <w:sz w:val="24"/>
+          <w:szCs w:val="24"/>
+        </w:rPr>
+        <w:t>Yellow(#ffd92c)</w:t>
+      </w:r>
       <w:r>
         <w:rPr>
           <w:noProof/>
         </w:rPr>
+        <w:t xml:space="preserve"> </w:t>
+      </w:r>
+      <w:r>
+        <w:rPr>
+          <w:noProof/>
+        </w:rPr>
+        <w:tab/>
+      </w:r>
+      <w:r>
+        <w:rPr>
+          <w:noProof/>
+        </w:rPr>
         <w:drawing>
-          <wp:inline distT="0" distB="0" distL="0" distR="0" wp14:anchorId="2580F25B" wp14:editId="17038295">
-            <wp:extent cx="4286250" cy="5895975"/>
-            <wp:effectExtent l="0" t="0" r="0" b="9525"/>
-            <wp:docPr id="7" name="Picture 7"/>
+          <wp:inline distT="0" distB="0" distL="0" distR="0" wp14:anchorId="541C2B68" wp14:editId="6986FE6D">
+            <wp:extent cx="516255" cy="192405"/>
+            <wp:effectExtent l="0" t="0" r="0" b="0"/>
+            <wp:docPr id="15" name="Picture 15"/>
             <wp:cNvGraphicFramePr>
               <a:graphicFrameLocks xmlns:a="http://schemas.openxmlformats.org/drawingml/2006/main" noChangeAspect="1"/>
             </wp:cNvGraphicFramePr>
@@ -3235,7 +3271,7 @@
                   <pic:spPr>
                     <a:xfrm>
                       <a:off x="0" y="0"/>
-                      <a:ext cx="4286250" cy="5895975"/>
+                      <a:ext cx="541566" cy="201838"/>
                     </a:xfrm>
                     <a:prstGeom prst="rect">
                       <a:avLst/>
@@ -3252,158 +3288,74 @@
       <w:pPr>
         <w:spacing w:after="0" w:line="240" w:lineRule="auto"/>
         <w:rPr>
-          <w:rFonts w:ascii="Times New Roman" w:eastAsia="Times New Roman" w:hAnsi="Times New Roman" w:cs="Times New Roman"/>
-          <w:sz w:val="24"/>
-          <w:szCs w:val="24"/>
-        </w:rPr>
-      </w:pPr>
-    </w:p>
-    <w:p>
-      <w:pPr>
-        <w:spacing w:after="0" w:line="240" w:lineRule="auto"/>
-        <w:rPr>
-          <w:rFonts w:ascii="Times New Roman" w:eastAsia="Times New Roman" w:hAnsi="Times New Roman" w:cs="Times New Roman"/>
-          <w:sz w:val="24"/>
-          <w:szCs w:val="24"/>
-        </w:rPr>
-      </w:pPr>
-    </w:p>
-    <w:p>
-      <w:pPr>
-        <w:spacing w:after="0" w:line="240" w:lineRule="auto"/>
-        <w:rPr>
-          <w:rFonts w:ascii="Times New Roman" w:eastAsia="Times New Roman" w:hAnsi="Times New Roman" w:cs="Times New Roman"/>
-          <w:sz w:val="24"/>
-          <w:szCs w:val="24"/>
-        </w:rPr>
-      </w:pPr>
-    </w:p>
-    <w:p>
-      <w:pPr>
-        <w:spacing w:after="0" w:line="240" w:lineRule="auto"/>
-        <w:rPr>
-          <w:rFonts w:ascii="Times New Roman" w:eastAsia="Times New Roman" w:hAnsi="Times New Roman" w:cs="Times New Roman"/>
-          <w:sz w:val="24"/>
-          <w:szCs w:val="24"/>
-        </w:rPr>
-      </w:pPr>
-    </w:p>
-    <w:p>
-      <w:pPr>
-        <w:spacing w:after="0" w:line="240" w:lineRule="auto"/>
-        <w:rPr>
-          <w:rFonts w:ascii="Times New Roman" w:eastAsia="Times New Roman" w:hAnsi="Times New Roman" w:cs="Times New Roman"/>
-          <w:sz w:val="24"/>
-          <w:szCs w:val="24"/>
-        </w:rPr>
-      </w:pPr>
-    </w:p>
-    <w:p>
-      <w:pPr>
-        <w:spacing w:after="0" w:line="240" w:lineRule="auto"/>
-        <w:rPr>
-          <w:rFonts w:ascii="Times New Roman" w:eastAsia="Times New Roman" w:hAnsi="Times New Roman" w:cs="Times New Roman"/>
-          <w:sz w:val="24"/>
-          <w:szCs w:val="24"/>
-        </w:rPr>
-      </w:pPr>
-    </w:p>
-    <w:p>
-      <w:pPr>
-        <w:spacing w:after="0" w:line="240" w:lineRule="auto"/>
-        <w:rPr>
-          <w:rFonts w:ascii="Times New Roman" w:eastAsia="Times New Roman" w:hAnsi="Times New Roman" w:cs="Times New Roman"/>
-          <w:sz w:val="24"/>
-          <w:szCs w:val="24"/>
-        </w:rPr>
-      </w:pPr>
-    </w:p>
-    <w:p>
-      <w:pPr>
-        <w:spacing w:after="0" w:line="240" w:lineRule="auto"/>
-        <w:rPr>
-          <w:rFonts w:ascii="Times New Roman" w:eastAsia="Times New Roman" w:hAnsi="Times New Roman" w:cs="Times New Roman"/>
-          <w:sz w:val="24"/>
-          <w:szCs w:val="24"/>
-        </w:rPr>
-      </w:pPr>
-    </w:p>
-    <w:p>
-      <w:pPr>
-        <w:spacing w:after="0" w:line="240" w:lineRule="auto"/>
-        <w:rPr>
-          <w:rFonts w:ascii="Times New Roman" w:eastAsia="Times New Roman" w:hAnsi="Times New Roman" w:cs="Times New Roman"/>
-          <w:sz w:val="24"/>
-          <w:szCs w:val="24"/>
-        </w:rPr>
-      </w:pPr>
-    </w:p>
-    <w:p>
-      <w:pPr>
-        <w:spacing w:after="0" w:line="240" w:lineRule="auto"/>
-        <w:rPr>
-          <w:rFonts w:ascii="Times New Roman" w:eastAsia="Times New Roman" w:hAnsi="Times New Roman" w:cs="Times New Roman"/>
-          <w:sz w:val="24"/>
-          <w:szCs w:val="24"/>
-        </w:rPr>
-      </w:pPr>
-    </w:p>
-    <w:p>
-      <w:pPr>
-        <w:spacing w:after="0" w:line="240" w:lineRule="auto"/>
-        <w:rPr>
-          <w:rFonts w:ascii="Times New Roman" w:eastAsia="Times New Roman" w:hAnsi="Times New Roman" w:cs="Times New Roman"/>
-          <w:sz w:val="24"/>
-          <w:szCs w:val="24"/>
-        </w:rPr>
-      </w:pPr>
-    </w:p>
-    <w:p>
-      <w:pPr>
-        <w:spacing w:after="0" w:line="240" w:lineRule="auto"/>
-        <w:rPr>
-          <w:rFonts w:ascii="Times New Roman" w:eastAsia="Times New Roman" w:hAnsi="Times New Roman" w:cs="Times New Roman"/>
-          <w:sz w:val="28"/>
-          <w:szCs w:val="28"/>
-        </w:rPr>
-      </w:pPr>
-      <w:r>
-        <w:rPr>
-          <w:rFonts w:ascii="Times New Roman" w:eastAsia="Times New Roman" w:hAnsi="Times New Roman" w:cs="Times New Roman"/>
-          <w:sz w:val="28"/>
-          <w:szCs w:val="28"/>
-        </w:rPr>
-        <w:t>Log-in Page</w:t>
-      </w:r>
-    </w:p>
-    <w:p>
-      <w:pPr>
-        <w:spacing w:after="0" w:line="240" w:lineRule="auto"/>
-        <w:rPr>
-          <w:rFonts w:ascii="Times New Roman" w:eastAsia="Times New Roman" w:hAnsi="Times New Roman" w:cs="Times New Roman"/>
-          <w:sz w:val="24"/>
-          <w:szCs w:val="24"/>
-        </w:rPr>
-      </w:pPr>
-    </w:p>
-    <w:p>
-      <w:pPr>
-        <w:spacing w:after="0" w:line="240" w:lineRule="auto"/>
-        <w:rPr>
-          <w:rFonts w:ascii="Times New Roman" w:eastAsia="Times New Roman" w:hAnsi="Times New Roman" w:cs="Times New Roman"/>
-          <w:sz w:val="24"/>
-          <w:szCs w:val="24"/>
-        </w:rPr>
-      </w:pPr>
+          <w:rFonts w:ascii="Arial" w:eastAsia="Times New Roman" w:hAnsi="Arial" w:cs="Arial"/>
+          <w:color w:val="000000"/>
+          <w:sz w:val="24"/>
+          <w:szCs w:val="24"/>
+        </w:rPr>
+      </w:pPr>
+      <w:r>
+        <w:rPr>
+          <w:rFonts w:ascii="Arial" w:eastAsia="Times New Roman" w:hAnsi="Arial" w:cs="Arial"/>
+          <w:color w:val="000000"/>
+          <w:sz w:val="24"/>
+          <w:szCs w:val="24"/>
+        </w:rPr>
+        <w:t xml:space="preserve"> </w:t>
+      </w:r>
+      <w:r>
+        <w:rPr>
+          <w:rFonts w:ascii="Arial" w:eastAsia="Times New Roman" w:hAnsi="Arial" w:cs="Arial"/>
+          <w:color w:val="000000"/>
+          <w:sz w:val="24"/>
+          <w:szCs w:val="24"/>
+        </w:rPr>
+        <w:tab/>
+      </w:r>
+    </w:p>
+    <w:p>
+      <w:pPr>
+        <w:spacing w:after="0" w:line="240" w:lineRule="auto"/>
+        <w:rPr>
+          <w:rFonts w:ascii="Times New Roman" w:eastAsia="Times New Roman" w:hAnsi="Times New Roman" w:cs="Times New Roman"/>
+          <w:sz w:val="24"/>
+          <w:szCs w:val="24"/>
+        </w:rPr>
+      </w:pPr>
+      <w:r>
+        <w:rPr>
+          <w:rFonts w:ascii="Times New Roman" w:eastAsia="Times New Roman" w:hAnsi="Times New Roman" w:cs="Times New Roman"/>
+          <w:sz w:val="24"/>
+          <w:szCs w:val="24"/>
+        </w:rPr>
+        <w:tab/>
+        <w:t>Bright Purple: #</w:t>
+      </w:r>
+      <w:r>
+        <w:rPr>
+          <w:rFonts w:ascii="Times New Roman" w:eastAsia="Times New Roman" w:hAnsi="Times New Roman" w:cs="Times New Roman"/>
+          <w:sz w:val="24"/>
+          <w:szCs w:val="24"/>
+        </w:rPr>
+        <w:t>8a008a</w:t>
+      </w:r>
+      <w:r>
+        <w:rPr>
+          <w:rFonts w:ascii="Times New Roman" w:eastAsia="Times New Roman" w:hAnsi="Times New Roman" w:cs="Times New Roman"/>
+          <w:sz w:val="24"/>
+          <w:szCs w:val="24"/>
+        </w:rPr>
+        <w:tab/>
+      </w:r>
       <w:r>
         <w:rPr>
           <w:noProof/>
         </w:rPr>
         <w:drawing>
-          <wp:inline distT="0" distB="0" distL="0" distR="0" wp14:anchorId="2EECC20B" wp14:editId="7056F514">
-            <wp:extent cx="4381500" cy="5934075"/>
-            <wp:effectExtent l="0" t="0" r="0" b="9525"/>
-            <wp:docPr id="8" name="Picture 8"/>
+          <wp:inline distT="0" distB="0" distL="0" distR="0" wp14:anchorId="488F2000" wp14:editId="63AFB64C">
+            <wp:extent cx="542925" cy="204663"/>
+            <wp:effectExtent l="0" t="0" r="0" b="5080"/>
+            <wp:docPr id="16" name="Picture 16"/>
             <wp:cNvGraphicFramePr>
               <a:graphicFrameLocks xmlns:a="http://schemas.openxmlformats.org/drawingml/2006/main" noChangeAspect="1"/>
             </wp:cNvGraphicFramePr>
@@ -3423,7 +3375,7 @@
                   <pic:spPr>
                     <a:xfrm>
                       <a:off x="0" y="0"/>
-                      <a:ext cx="4381500" cy="5934075"/>
+                      <a:ext cx="549072" cy="206980"/>
                     </a:xfrm>
                     <a:prstGeom prst="rect">
                       <a:avLst/>
@@ -3448,135 +3400,55 @@
     </w:p>
     <w:p>
       <w:pPr>
-        <w:spacing w:after="0" w:line="240" w:lineRule="auto"/>
-        <w:rPr>
-          <w:rFonts w:ascii="Times New Roman" w:eastAsia="Times New Roman" w:hAnsi="Times New Roman" w:cs="Times New Roman"/>
-          <w:sz w:val="24"/>
-          <w:szCs w:val="24"/>
-        </w:rPr>
-      </w:pPr>
-    </w:p>
-    <w:p>
-      <w:pPr>
-        <w:spacing w:after="0" w:line="240" w:lineRule="auto"/>
-        <w:rPr>
-          <w:rFonts w:ascii="Times New Roman" w:eastAsia="Times New Roman" w:hAnsi="Times New Roman" w:cs="Times New Roman"/>
-          <w:sz w:val="24"/>
-          <w:szCs w:val="24"/>
-        </w:rPr>
-      </w:pPr>
-    </w:p>
-    <w:p>
-      <w:pPr>
-        <w:spacing w:after="0" w:line="240" w:lineRule="auto"/>
-        <w:rPr>
-          <w:rFonts w:ascii="Times New Roman" w:eastAsia="Times New Roman" w:hAnsi="Times New Roman" w:cs="Times New Roman"/>
-          <w:sz w:val="24"/>
-          <w:szCs w:val="24"/>
-        </w:rPr>
-      </w:pPr>
-    </w:p>
-    <w:p>
-      <w:pPr>
-        <w:spacing w:after="0" w:line="240" w:lineRule="auto"/>
-        <w:rPr>
-          <w:rFonts w:ascii="Times New Roman" w:eastAsia="Times New Roman" w:hAnsi="Times New Roman" w:cs="Times New Roman"/>
-          <w:sz w:val="24"/>
-          <w:szCs w:val="24"/>
-        </w:rPr>
-      </w:pPr>
-    </w:p>
-    <w:p>
-      <w:pPr>
-        <w:spacing w:after="0" w:line="240" w:lineRule="auto"/>
-        <w:rPr>
-          <w:rFonts w:ascii="Times New Roman" w:eastAsia="Times New Roman" w:hAnsi="Times New Roman" w:cs="Times New Roman"/>
-          <w:sz w:val="24"/>
-          <w:szCs w:val="24"/>
-        </w:rPr>
-      </w:pPr>
-    </w:p>
-    <w:p>
-      <w:pPr>
-        <w:spacing w:after="0" w:line="240" w:lineRule="auto"/>
-        <w:rPr>
-          <w:rFonts w:ascii="Times New Roman" w:eastAsia="Times New Roman" w:hAnsi="Times New Roman" w:cs="Times New Roman"/>
-          <w:sz w:val="24"/>
-          <w:szCs w:val="24"/>
-        </w:rPr>
-      </w:pPr>
-    </w:p>
-    <w:p>
-      <w:pPr>
-        <w:spacing w:after="0" w:line="240" w:lineRule="auto"/>
-        <w:rPr>
-          <w:rFonts w:ascii="Times New Roman" w:eastAsia="Times New Roman" w:hAnsi="Times New Roman" w:cs="Times New Roman"/>
-          <w:sz w:val="24"/>
-          <w:szCs w:val="24"/>
-        </w:rPr>
-      </w:pPr>
-    </w:p>
-    <w:p>
-      <w:pPr>
-        <w:spacing w:after="0" w:line="240" w:lineRule="auto"/>
-        <w:rPr>
-          <w:rFonts w:ascii="Times New Roman" w:eastAsia="Times New Roman" w:hAnsi="Times New Roman" w:cs="Times New Roman"/>
-          <w:sz w:val="24"/>
-          <w:szCs w:val="24"/>
-        </w:rPr>
-      </w:pPr>
-    </w:p>
-    <w:p>
-      <w:pPr>
-        <w:pStyle w:val="Heading1"/>
-      </w:pPr>
-      <w:bookmarkStart w:id="5" w:name="_Toc500868674"/>
-      <w:r>
-        <w:t>DB structure</w:t>
-      </w:r>
-      <w:bookmarkEnd w:id="5"/>
-    </w:p>
-    <w:p>
-      <w:pPr>
-        <w:spacing w:after="0" w:line="240" w:lineRule="auto"/>
-        <w:rPr>
-          <w:rFonts w:ascii="Times New Roman" w:eastAsia="Times New Roman" w:hAnsi="Times New Roman" w:cs="Times New Roman"/>
-          <w:b/>
-          <w:sz w:val="36"/>
-          <w:szCs w:val="24"/>
-        </w:rPr>
-      </w:pPr>
-    </w:p>
-    <w:p>
-      <w:pPr>
-        <w:spacing w:after="0" w:line="240" w:lineRule="auto"/>
-        <w:rPr>
-          <w:rFonts w:ascii="Times New Roman" w:eastAsia="Times New Roman" w:hAnsi="Times New Roman" w:cs="Times New Roman"/>
-          <w:sz w:val="24"/>
-          <w:szCs w:val="24"/>
-        </w:rPr>
-      </w:pPr>
-    </w:p>
-    <w:p>
-      <w:pPr>
-        <w:spacing w:after="0" w:line="240" w:lineRule="auto"/>
-        <w:rPr>
-          <w:rFonts w:ascii="Times New Roman" w:eastAsia="Times New Roman" w:hAnsi="Times New Roman" w:cs="Times New Roman"/>
-          <w:sz w:val="24"/>
-          <w:szCs w:val="24"/>
-        </w:rPr>
-      </w:pPr>
-      <w:r>
-        <w:rPr>
-          <w:rFonts w:ascii="Arial" w:eastAsia="Times New Roman" w:hAnsi="Arial" w:cs="Arial"/>
+        <w:spacing w:after="240" w:line="240" w:lineRule="auto"/>
+        <w:rPr>
+          <w:rFonts w:ascii="Times New Roman" w:eastAsia="Times New Roman" w:hAnsi="Times New Roman" w:cs="Times New Roman"/>
+          <w:sz w:val="24"/>
+          <w:szCs w:val="24"/>
+        </w:rPr>
+      </w:pPr>
+      <w:r>
+        <w:rPr>
+          <w:rFonts w:ascii="Times New Roman" w:eastAsia="Times New Roman" w:hAnsi="Times New Roman" w:cs="Times New Roman"/>
+          <w:sz w:val="24"/>
+          <w:szCs w:val="24"/>
+        </w:rPr>
+        <w:tab/>
+        <w:t>Purple: #</w:t>
+      </w:r>
+      <w:r>
+        <w:rPr>
+          <w:rFonts w:ascii="Times New Roman" w:eastAsia="Times New Roman" w:hAnsi="Times New Roman" w:cs="Times New Roman"/>
+          <w:sz w:val="24"/>
+          <w:szCs w:val="24"/>
+        </w:rPr>
+        <w:t>4f2453</w:t>
+      </w:r>
+      <w:r>
+        <w:rPr>
+          <w:rFonts w:ascii="Times New Roman" w:eastAsia="Times New Roman" w:hAnsi="Times New Roman" w:cs="Times New Roman"/>
+          <w:sz w:val="24"/>
+          <w:szCs w:val="24"/>
+        </w:rPr>
+        <w:tab/>
+      </w:r>
+      <w:r>
+        <w:rPr>
+          <w:rFonts w:ascii="Times New Roman" w:eastAsia="Times New Roman" w:hAnsi="Times New Roman" w:cs="Times New Roman"/>
+          <w:sz w:val="24"/>
+          <w:szCs w:val="24"/>
+        </w:rPr>
+        <w:tab/>
+      </w:r>
+      <w:r>
+        <w:rPr>
           <w:noProof/>
-          <w:color w:val="000000"/>
         </w:rPr>
         <w:drawing>
-          <wp:inline distT="0" distB="0" distL="0" distR="0">
-            <wp:extent cx="4010025" cy="3676650"/>
-            <wp:effectExtent l="0" t="0" r="9525" b="0"/>
-            <wp:docPr id="1" name="그림 1" descr="https://lh5.googleusercontent.com/d8mz4jKZwMEKbcLMMhD27vkOc3kdfFfn12js_hxE0p6okd7v1rmiHA-AiMortrDeta6o4c9k6qlYtkf2vqoy2ZQL_POlA_k00tErbYE-dygeUWRVnY9vIqv0VAO5o4Ru7NNt-2lm"/>
+          <wp:inline distT="0" distB="0" distL="0" distR="0" wp14:anchorId="734BA112" wp14:editId="3BA1EA92">
+            <wp:extent cx="552450" cy="228600"/>
+            <wp:effectExtent l="0" t="0" r="0" b="0"/>
+            <wp:docPr id="17" name="Picture 17"/>
             <wp:cNvGraphicFramePr>
               <a:graphicFrameLocks xmlns:a="http://schemas.openxmlformats.org/drawingml/2006/main" noChangeAspect="1"/>
             </wp:cNvGraphicFramePr>
@@ -3584,36 +3456,23 @@
               <a:graphicData uri="http://schemas.openxmlformats.org/drawingml/2006/picture">
                 <pic:pic xmlns:pic="http://schemas.openxmlformats.org/drawingml/2006/picture">
                   <pic:nvPicPr>
-                    <pic:cNvPr id="0" name="Picture 2" descr="https://lh5.googleusercontent.com/d8mz4jKZwMEKbcLMMhD27vkOc3kdfFfn12js_hxE0p6okd7v1rmiHA-AiMortrDeta6o4c9k6qlYtkf2vqoy2ZQL_POlA_k00tErbYE-dygeUWRVnY9vIqv0VAO5o4Ru7NNt-2lm"/>
-                    <pic:cNvPicPr>
-                      <a:picLocks noChangeAspect="1" noChangeArrowheads="1"/>
-                    </pic:cNvPicPr>
+                    <pic:cNvPr id="1" name=""/>
+                    <pic:cNvPicPr/>
                   </pic:nvPicPr>
                   <pic:blipFill>
-                    <a:blip r:embed="rId13">
-                      <a:extLst>
-                        <a:ext uri="{28A0092B-C50C-407E-A947-70E740481C1C}">
-                          <a14:useLocalDpi xmlns:a14="http://schemas.microsoft.com/office/drawing/2010/main" val="0"/>
-                        </a:ext>
-                      </a:extLst>
-                    </a:blip>
-                    <a:srcRect/>
+                    <a:blip r:embed="rId13"/>
                     <a:stretch>
                       <a:fillRect/>
                     </a:stretch>
                   </pic:blipFill>
-                  <pic:spPr bwMode="auto">
+                  <pic:spPr>
                     <a:xfrm>
                       <a:off x="0" y="0"/>
-                      <a:ext cx="4010025" cy="3676650"/>
+                      <a:ext cx="552450" cy="228600"/>
                     </a:xfrm>
                     <a:prstGeom prst="rect">
                       <a:avLst/>
                     </a:prstGeom>
-                    <a:noFill/>
-                    <a:ln>
-                      <a:noFill/>
-                    </a:ln>
                   </pic:spPr>
                 </pic:pic>
               </a:graphicData>
@@ -3622,7 +3481,914 @@
         </w:drawing>
       </w:r>
     </w:p>
+    <w:p>
+      <w:pPr>
+        <w:spacing w:after="240" w:line="240" w:lineRule="auto"/>
+        <w:ind w:firstLine="720"/>
+        <w:rPr>
+          <w:rFonts w:ascii="Arial" w:eastAsia="Times New Roman" w:hAnsi="Arial" w:cs="Arial"/>
+          <w:color w:val="000000"/>
+        </w:rPr>
+      </w:pPr>
+      <w:r>
+        <w:rPr>
+          <w:rFonts w:ascii="Times New Roman" w:eastAsia="Times New Roman" w:hAnsi="Times New Roman" w:cs="Times New Roman"/>
+          <w:sz w:val="24"/>
+          <w:szCs w:val="24"/>
+        </w:rPr>
+        <w:t>Dark Purple: #</w:t>
+      </w:r>
+      <w:r>
+        <w:rPr>
+          <w:rFonts w:ascii="Times New Roman" w:eastAsia="Times New Roman" w:hAnsi="Times New Roman" w:cs="Times New Roman"/>
+          <w:sz w:val="24"/>
+          <w:szCs w:val="24"/>
+        </w:rPr>
+        <w:t>230022</w:t>
+      </w:r>
+      <w:r>
+        <w:rPr>
+          <w:rFonts w:ascii="Arial" w:eastAsia="Times New Roman" w:hAnsi="Arial" w:cs="Arial"/>
+          <w:color w:val="000000"/>
+        </w:rPr>
+        <w:t xml:space="preserve"> </w:t>
+      </w:r>
+      <w:r>
+        <w:rPr>
+          <w:rFonts w:ascii="Arial" w:eastAsia="Times New Roman" w:hAnsi="Arial" w:cs="Arial"/>
+          <w:color w:val="000000"/>
+        </w:rPr>
+        <w:tab/>
+      </w:r>
+      <w:r>
+        <w:rPr>
+          <w:noProof/>
+        </w:rPr>
+        <w:drawing>
+          <wp:inline distT="0" distB="0" distL="0" distR="0" wp14:anchorId="527D4B7B" wp14:editId="261645F4">
+            <wp:extent cx="561975" cy="200025"/>
+            <wp:effectExtent l="0" t="0" r="9525" b="9525"/>
+            <wp:docPr id="18" name="Picture 18"/>
+            <wp:cNvGraphicFramePr>
+              <a:graphicFrameLocks xmlns:a="http://schemas.openxmlformats.org/drawingml/2006/main" noChangeAspect="1"/>
+            </wp:cNvGraphicFramePr>
+            <a:graphic xmlns:a="http://schemas.openxmlformats.org/drawingml/2006/main">
+              <a:graphicData uri="http://schemas.openxmlformats.org/drawingml/2006/picture">
+                <pic:pic xmlns:pic="http://schemas.openxmlformats.org/drawingml/2006/picture">
+                  <pic:nvPicPr>
+                    <pic:cNvPr id="1" name=""/>
+                    <pic:cNvPicPr/>
+                  </pic:nvPicPr>
+                  <pic:blipFill>
+                    <a:blip r:embed="rId14"/>
+                    <a:stretch>
+                      <a:fillRect/>
+                    </a:stretch>
+                  </pic:blipFill>
+                  <pic:spPr>
+                    <a:xfrm>
+                      <a:off x="0" y="0"/>
+                      <a:ext cx="561975" cy="200025"/>
+                    </a:xfrm>
+                    <a:prstGeom prst="rect">
+                      <a:avLst/>
+                    </a:prstGeom>
+                  </pic:spPr>
+                </pic:pic>
+              </a:graphicData>
+            </a:graphic>
+          </wp:inline>
+        </w:drawing>
+      </w:r>
+    </w:p>
+    <w:p>
+      <w:pPr>
+        <w:spacing w:after="240" w:line="240" w:lineRule="auto"/>
+        <w:ind w:firstLine="720"/>
+        <w:rPr>
+          <w:rFonts w:ascii="Arial" w:eastAsia="Times New Roman" w:hAnsi="Arial" w:cs="Arial"/>
+          <w:color w:val="000000"/>
+        </w:rPr>
+      </w:pPr>
+    </w:p>
+    <w:p>
+      <w:pPr>
+        <w:spacing w:after="240" w:line="240" w:lineRule="auto"/>
+        <w:ind w:firstLine="720"/>
+        <w:rPr>
+          <w:rFonts w:ascii="Arial" w:eastAsia="Times New Roman" w:hAnsi="Arial" w:cs="Arial"/>
+          <w:color w:val="000000"/>
+        </w:rPr>
+      </w:pPr>
+    </w:p>
+    <w:p>
+      <w:pPr>
+        <w:spacing w:after="240" w:line="240" w:lineRule="auto"/>
+        <w:ind w:firstLine="720"/>
+        <w:rPr>
+          <w:rFonts w:ascii="Arial" w:eastAsia="Times New Roman" w:hAnsi="Arial" w:cs="Arial"/>
+          <w:color w:val="000000"/>
+        </w:rPr>
+      </w:pPr>
+    </w:p>
+    <w:p>
+      <w:pPr>
+        <w:spacing w:after="240" w:line="240" w:lineRule="auto"/>
+        <w:ind w:firstLine="720"/>
+        <w:rPr>
+          <w:rFonts w:ascii="Arial" w:eastAsia="Times New Roman" w:hAnsi="Arial" w:cs="Arial"/>
+          <w:color w:val="000000"/>
+        </w:rPr>
+      </w:pPr>
+    </w:p>
+    <w:p>
+      <w:pPr>
+        <w:spacing w:after="240" w:line="240" w:lineRule="auto"/>
+        <w:ind w:firstLine="720"/>
+        <w:rPr>
+          <w:rFonts w:ascii="Arial" w:eastAsia="Times New Roman" w:hAnsi="Arial" w:cs="Arial"/>
+          <w:color w:val="000000"/>
+        </w:rPr>
+      </w:pPr>
+    </w:p>
+    <w:p>
+      <w:pPr>
+        <w:spacing w:after="240" w:line="240" w:lineRule="auto"/>
+        <w:ind w:firstLine="720"/>
+        <w:rPr>
+          <w:rFonts w:ascii="Arial" w:eastAsia="Times New Roman" w:hAnsi="Arial" w:cs="Arial"/>
+          <w:color w:val="000000"/>
+        </w:rPr>
+      </w:pPr>
+    </w:p>
+    <w:p>
+      <w:pPr>
+        <w:pStyle w:val="Heading1"/>
+      </w:pPr>
+      <w:bookmarkStart w:id="3" w:name="_Toc500868673"/>
+      <w:r>
+        <w:lastRenderedPageBreak/>
+        <w:t>Wireframe</w:t>
+      </w:r>
+      <w:bookmarkEnd w:id="3"/>
+    </w:p>
     <w:p/>
+    <w:p>
+      <w:pPr>
+        <w:spacing w:after="0" w:line="240" w:lineRule="auto"/>
+        <w:rPr>
+          <w:rFonts w:ascii="Times New Roman" w:eastAsia="Times New Roman" w:hAnsi="Times New Roman" w:cs="Times New Roman"/>
+          <w:sz w:val="28"/>
+          <w:szCs w:val="24"/>
+        </w:rPr>
+      </w:pPr>
+      <w:r>
+        <w:rPr>
+          <w:rFonts w:ascii="Times New Roman" w:eastAsia="Times New Roman" w:hAnsi="Times New Roman" w:cs="Times New Roman"/>
+          <w:sz w:val="28"/>
+          <w:szCs w:val="24"/>
+        </w:rPr>
+        <w:t>Main page</w:t>
+      </w:r>
+    </w:p>
+    <w:p>
+      <w:pPr>
+        <w:spacing w:after="0" w:line="240" w:lineRule="auto"/>
+        <w:rPr>
+          <w:rFonts w:ascii="Times New Roman" w:eastAsia="Times New Roman" w:hAnsi="Times New Roman" w:cs="Times New Roman"/>
+          <w:sz w:val="24"/>
+          <w:szCs w:val="24"/>
+        </w:rPr>
+      </w:pPr>
+    </w:p>
+    <w:p>
+      <w:pPr>
+        <w:spacing w:after="0" w:line="240" w:lineRule="auto"/>
+        <w:rPr>
+          <w:rFonts w:ascii="Times New Roman" w:eastAsia="Times New Roman" w:hAnsi="Times New Roman" w:cs="Times New Roman"/>
+          <w:sz w:val="24"/>
+          <w:szCs w:val="24"/>
+        </w:rPr>
+      </w:pPr>
+      <w:r>
+        <w:rPr>
+          <w:noProof/>
+        </w:rPr>
+        <w:drawing>
+          <wp:inline distT="0" distB="0" distL="0" distR="0" wp14:anchorId="0178E163" wp14:editId="001D4881">
+            <wp:extent cx="5943600" cy="5927725"/>
+            <wp:effectExtent l="0" t="0" r="0" b="0"/>
+            <wp:docPr id="11" name="Picture 11"/>
+            <wp:cNvGraphicFramePr>
+              <a:graphicFrameLocks xmlns:a="http://schemas.openxmlformats.org/drawingml/2006/main" noChangeAspect="1"/>
+            </wp:cNvGraphicFramePr>
+            <a:graphic xmlns:a="http://schemas.openxmlformats.org/drawingml/2006/main">
+              <a:graphicData uri="http://schemas.openxmlformats.org/drawingml/2006/picture">
+                <pic:pic xmlns:pic="http://schemas.openxmlformats.org/drawingml/2006/picture">
+                  <pic:nvPicPr>
+                    <pic:cNvPr id="1" name=""/>
+                    <pic:cNvPicPr/>
+                  </pic:nvPicPr>
+                  <pic:blipFill>
+                    <a:blip r:embed="rId15"/>
+                    <a:stretch>
+                      <a:fillRect/>
+                    </a:stretch>
+                  </pic:blipFill>
+                  <pic:spPr>
+                    <a:xfrm>
+                      <a:off x="0" y="0"/>
+                      <a:ext cx="5943600" cy="5927725"/>
+                    </a:xfrm>
+                    <a:prstGeom prst="rect">
+                      <a:avLst/>
+                    </a:prstGeom>
+                  </pic:spPr>
+                </pic:pic>
+              </a:graphicData>
+            </a:graphic>
+          </wp:inline>
+        </w:drawing>
+      </w:r>
+    </w:p>
+    <w:p>
+      <w:pPr>
+        <w:spacing w:after="0" w:line="240" w:lineRule="auto"/>
+        <w:rPr>
+          <w:rFonts w:ascii="Times New Roman" w:eastAsia="Times New Roman" w:hAnsi="Times New Roman" w:cs="Times New Roman"/>
+          <w:sz w:val="24"/>
+          <w:szCs w:val="24"/>
+        </w:rPr>
+      </w:pPr>
+    </w:p>
+    <w:p>
+      <w:pPr>
+        <w:spacing w:after="0" w:line="240" w:lineRule="auto"/>
+        <w:rPr>
+          <w:rFonts w:ascii="Times New Roman" w:eastAsia="Times New Roman" w:hAnsi="Times New Roman" w:cs="Times New Roman"/>
+          <w:sz w:val="24"/>
+          <w:szCs w:val="24"/>
+        </w:rPr>
+      </w:pPr>
+    </w:p>
+    <w:p>
+      <w:pPr>
+        <w:spacing w:after="0" w:line="240" w:lineRule="auto"/>
+        <w:rPr>
+          <w:rFonts w:ascii="Times New Roman" w:eastAsia="Times New Roman" w:hAnsi="Times New Roman" w:cs="Times New Roman"/>
+          <w:sz w:val="24"/>
+          <w:szCs w:val="24"/>
+        </w:rPr>
+      </w:pPr>
+    </w:p>
+    <w:p>
+      <w:pPr>
+        <w:spacing w:after="0" w:line="240" w:lineRule="auto"/>
+        <w:rPr>
+          <w:rFonts w:ascii="Times New Roman" w:eastAsia="Times New Roman" w:hAnsi="Times New Roman" w:cs="Times New Roman"/>
+          <w:sz w:val="24"/>
+          <w:szCs w:val="24"/>
+        </w:rPr>
+      </w:pPr>
+    </w:p>
+    <w:p>
+      <w:pPr>
+        <w:spacing w:after="0" w:line="240" w:lineRule="auto"/>
+        <w:rPr>
+          <w:rFonts w:ascii="Times New Roman" w:eastAsia="Times New Roman" w:hAnsi="Times New Roman" w:cs="Times New Roman"/>
+          <w:sz w:val="24"/>
+          <w:szCs w:val="24"/>
+        </w:rPr>
+      </w:pPr>
+    </w:p>
+    <w:p>
+      <w:pPr>
+        <w:spacing w:after="0" w:line="240" w:lineRule="auto"/>
+        <w:rPr>
+          <w:rFonts w:ascii="Times New Roman" w:eastAsia="Times New Roman" w:hAnsi="Times New Roman" w:cs="Times New Roman"/>
+          <w:sz w:val="24"/>
+          <w:szCs w:val="24"/>
+        </w:rPr>
+      </w:pPr>
+    </w:p>
+    <w:p>
+      <w:pPr>
+        <w:spacing w:after="0" w:line="240" w:lineRule="auto"/>
+        <w:rPr>
+          <w:rFonts w:ascii="Times New Roman" w:eastAsia="Times New Roman" w:hAnsi="Times New Roman" w:cs="Times New Roman"/>
+          <w:sz w:val="28"/>
+          <w:szCs w:val="28"/>
+        </w:rPr>
+      </w:pPr>
+      <w:r>
+        <w:rPr>
+          <w:rFonts w:ascii="Times New Roman" w:eastAsia="Times New Roman" w:hAnsi="Times New Roman" w:cs="Times New Roman"/>
+          <w:sz w:val="28"/>
+          <w:szCs w:val="28"/>
+        </w:rPr>
+        <w:lastRenderedPageBreak/>
+        <w:t>Movie Detail</w:t>
+      </w:r>
+    </w:p>
+    <w:p>
+      <w:pPr>
+        <w:spacing w:after="0" w:line="240" w:lineRule="auto"/>
+        <w:rPr>
+          <w:rFonts w:ascii="Times New Roman" w:eastAsia="Times New Roman" w:hAnsi="Times New Roman" w:cs="Times New Roman"/>
+          <w:sz w:val="24"/>
+          <w:szCs w:val="24"/>
+        </w:rPr>
+      </w:pPr>
+      <w:r>
+        <w:rPr>
+          <w:noProof/>
+        </w:rPr>
+        <w:drawing>
+          <wp:inline distT="0" distB="0" distL="0" distR="0" wp14:anchorId="6CDC359E" wp14:editId="3641119F">
+            <wp:extent cx="5943600" cy="5982970"/>
+            <wp:effectExtent l="0" t="0" r="0" b="0"/>
+            <wp:docPr id="10" name="Picture 10"/>
+            <wp:cNvGraphicFramePr>
+              <a:graphicFrameLocks xmlns:a="http://schemas.openxmlformats.org/drawingml/2006/main" noChangeAspect="1"/>
+            </wp:cNvGraphicFramePr>
+            <a:graphic xmlns:a="http://schemas.openxmlformats.org/drawingml/2006/main">
+              <a:graphicData uri="http://schemas.openxmlformats.org/drawingml/2006/picture">
+                <pic:pic xmlns:pic="http://schemas.openxmlformats.org/drawingml/2006/picture">
+                  <pic:nvPicPr>
+                    <pic:cNvPr id="1" name=""/>
+                    <pic:cNvPicPr/>
+                  </pic:nvPicPr>
+                  <pic:blipFill>
+                    <a:blip r:embed="rId16"/>
+                    <a:stretch>
+                      <a:fillRect/>
+                    </a:stretch>
+                  </pic:blipFill>
+                  <pic:spPr>
+                    <a:xfrm>
+                      <a:off x="0" y="0"/>
+                      <a:ext cx="5943600" cy="5982970"/>
+                    </a:xfrm>
+                    <a:prstGeom prst="rect">
+                      <a:avLst/>
+                    </a:prstGeom>
+                  </pic:spPr>
+                </pic:pic>
+              </a:graphicData>
+            </a:graphic>
+          </wp:inline>
+        </w:drawing>
+      </w:r>
+    </w:p>
+    <w:p>
+      <w:pPr>
+        <w:spacing w:after="0" w:line="240" w:lineRule="auto"/>
+        <w:rPr>
+          <w:rFonts w:ascii="Times New Roman" w:eastAsia="Times New Roman" w:hAnsi="Times New Roman" w:cs="Times New Roman"/>
+          <w:sz w:val="24"/>
+          <w:szCs w:val="24"/>
+        </w:rPr>
+      </w:pPr>
+    </w:p>
+    <w:p>
+      <w:pPr>
+        <w:spacing w:after="0" w:line="240" w:lineRule="auto"/>
+        <w:rPr>
+          <w:rFonts w:ascii="Times New Roman" w:eastAsia="Times New Roman" w:hAnsi="Times New Roman" w:cs="Times New Roman"/>
+          <w:sz w:val="24"/>
+          <w:szCs w:val="24"/>
+        </w:rPr>
+      </w:pPr>
+    </w:p>
+    <w:p>
+      <w:pPr>
+        <w:spacing w:after="0" w:line="240" w:lineRule="auto"/>
+        <w:rPr>
+          <w:rFonts w:ascii="Times New Roman" w:eastAsia="Times New Roman" w:hAnsi="Times New Roman" w:cs="Times New Roman"/>
+          <w:sz w:val="24"/>
+          <w:szCs w:val="24"/>
+        </w:rPr>
+      </w:pPr>
+    </w:p>
+    <w:p>
+      <w:pPr>
+        <w:spacing w:after="0" w:line="240" w:lineRule="auto"/>
+        <w:rPr>
+          <w:rFonts w:ascii="Times New Roman" w:eastAsia="Times New Roman" w:hAnsi="Times New Roman" w:cs="Times New Roman"/>
+          <w:sz w:val="24"/>
+          <w:szCs w:val="24"/>
+        </w:rPr>
+      </w:pPr>
+    </w:p>
+    <w:p>
+      <w:pPr>
+        <w:spacing w:after="0" w:line="240" w:lineRule="auto"/>
+        <w:rPr>
+          <w:rFonts w:ascii="Times New Roman" w:eastAsia="Times New Roman" w:hAnsi="Times New Roman" w:cs="Times New Roman"/>
+          <w:sz w:val="24"/>
+          <w:szCs w:val="24"/>
+        </w:rPr>
+      </w:pPr>
+    </w:p>
+    <w:p>
+      <w:pPr>
+        <w:spacing w:after="0" w:line="240" w:lineRule="auto"/>
+        <w:rPr>
+          <w:rFonts w:ascii="Times New Roman" w:eastAsia="Times New Roman" w:hAnsi="Times New Roman" w:cs="Times New Roman"/>
+          <w:sz w:val="24"/>
+          <w:szCs w:val="24"/>
+        </w:rPr>
+      </w:pPr>
+    </w:p>
+    <w:p>
+      <w:pPr>
+        <w:spacing w:after="0" w:line="240" w:lineRule="auto"/>
+        <w:rPr>
+          <w:rFonts w:ascii="Times New Roman" w:eastAsia="Times New Roman" w:hAnsi="Times New Roman" w:cs="Times New Roman"/>
+          <w:sz w:val="24"/>
+          <w:szCs w:val="24"/>
+        </w:rPr>
+      </w:pPr>
+    </w:p>
+    <w:p>
+      <w:pPr>
+        <w:spacing w:after="0" w:line="240" w:lineRule="auto"/>
+        <w:rPr>
+          <w:rFonts w:ascii="Times New Roman" w:eastAsia="Times New Roman" w:hAnsi="Times New Roman" w:cs="Times New Roman"/>
+          <w:sz w:val="24"/>
+          <w:szCs w:val="24"/>
+        </w:rPr>
+      </w:pPr>
+    </w:p>
+    <w:p>
+      <w:pPr>
+        <w:spacing w:after="0" w:line="240" w:lineRule="auto"/>
+        <w:rPr>
+          <w:rFonts w:ascii="Times New Roman" w:eastAsia="Times New Roman" w:hAnsi="Times New Roman" w:cs="Times New Roman"/>
+          <w:sz w:val="24"/>
+          <w:szCs w:val="24"/>
+        </w:rPr>
+      </w:pPr>
+    </w:p>
+    <w:p>
+      <w:pPr>
+        <w:spacing w:after="0" w:line="240" w:lineRule="auto"/>
+        <w:rPr>
+          <w:rFonts w:ascii="Times New Roman" w:eastAsia="Times New Roman" w:hAnsi="Times New Roman" w:cs="Times New Roman"/>
+          <w:sz w:val="24"/>
+          <w:szCs w:val="24"/>
+        </w:rPr>
+      </w:pPr>
+    </w:p>
+    <w:p>
+      <w:pPr>
+        <w:spacing w:after="0" w:line="240" w:lineRule="auto"/>
+        <w:rPr>
+          <w:rFonts w:ascii="Times New Roman" w:eastAsia="Times New Roman" w:hAnsi="Times New Roman" w:cs="Times New Roman"/>
+          <w:sz w:val="28"/>
+          <w:szCs w:val="28"/>
+        </w:rPr>
+      </w:pPr>
+      <w:proofErr w:type="spellStart"/>
+      <w:r>
+        <w:rPr>
+          <w:rFonts w:ascii="Times New Roman" w:eastAsia="Times New Roman" w:hAnsi="Times New Roman" w:cs="Times New Roman"/>
+          <w:sz w:val="28"/>
+          <w:szCs w:val="28"/>
+        </w:rPr>
+        <w:lastRenderedPageBreak/>
+        <w:t>MovieAddition</w:t>
+      </w:r>
+      <w:proofErr w:type="spellEnd"/>
+      <w:r>
+        <w:rPr>
+          <w:rFonts w:ascii="Times New Roman" w:eastAsia="Times New Roman" w:hAnsi="Times New Roman" w:cs="Times New Roman"/>
+          <w:sz w:val="28"/>
+          <w:szCs w:val="28"/>
+        </w:rPr>
+        <w:t xml:space="preserve"> Page</w:t>
+      </w:r>
+    </w:p>
+    <w:p>
+      <w:pPr>
+        <w:spacing w:after="0" w:line="240" w:lineRule="auto"/>
+        <w:rPr>
+          <w:rFonts w:ascii="Times New Roman" w:eastAsia="Times New Roman" w:hAnsi="Times New Roman" w:cs="Times New Roman"/>
+          <w:sz w:val="24"/>
+          <w:szCs w:val="24"/>
+        </w:rPr>
+      </w:pPr>
+      <w:r>
+        <w:rPr>
+          <w:noProof/>
+        </w:rPr>
+        <w:drawing>
+          <wp:inline distT="0" distB="0" distL="0" distR="0" wp14:anchorId="3D78941D" wp14:editId="07AC9AC8">
+            <wp:extent cx="5421559" cy="3967701"/>
+            <wp:effectExtent l="0" t="0" r="8255" b="0"/>
+            <wp:docPr id="12" name="Picture 12"/>
+            <wp:cNvGraphicFramePr>
+              <a:graphicFrameLocks xmlns:a="http://schemas.openxmlformats.org/drawingml/2006/main" noChangeAspect="1"/>
+            </wp:cNvGraphicFramePr>
+            <a:graphic xmlns:a="http://schemas.openxmlformats.org/drawingml/2006/main">
+              <a:graphicData uri="http://schemas.openxmlformats.org/drawingml/2006/picture">
+                <pic:pic xmlns:pic="http://schemas.openxmlformats.org/drawingml/2006/picture">
+                  <pic:nvPicPr>
+                    <pic:cNvPr id="1" name=""/>
+                    <pic:cNvPicPr/>
+                  </pic:nvPicPr>
+                  <pic:blipFill>
+                    <a:blip r:embed="rId17"/>
+                    <a:stretch>
+                      <a:fillRect/>
+                    </a:stretch>
+                  </pic:blipFill>
+                  <pic:spPr>
+                    <a:xfrm>
+                      <a:off x="0" y="0"/>
+                      <a:ext cx="5439228" cy="3980632"/>
+                    </a:xfrm>
+                    <a:prstGeom prst="rect">
+                      <a:avLst/>
+                    </a:prstGeom>
+                  </pic:spPr>
+                </pic:pic>
+              </a:graphicData>
+            </a:graphic>
+          </wp:inline>
+        </w:drawing>
+      </w:r>
+    </w:p>
+    <w:p>
+      <w:pPr>
+        <w:spacing w:after="0" w:line="240" w:lineRule="auto"/>
+        <w:rPr>
+          <w:rFonts w:ascii="Times New Roman" w:eastAsia="Times New Roman" w:hAnsi="Times New Roman" w:cs="Times New Roman"/>
+          <w:sz w:val="28"/>
+          <w:szCs w:val="28"/>
+        </w:rPr>
+      </w:pPr>
+    </w:p>
+    <w:p>
+      <w:pPr>
+        <w:spacing w:after="0" w:line="240" w:lineRule="auto"/>
+        <w:rPr>
+          <w:rFonts w:ascii="Times New Roman" w:eastAsia="Times New Roman" w:hAnsi="Times New Roman" w:cs="Times New Roman"/>
+          <w:sz w:val="28"/>
+          <w:szCs w:val="28"/>
+        </w:rPr>
+      </w:pPr>
+      <w:r>
+        <w:rPr>
+          <w:rFonts w:ascii="Times New Roman" w:eastAsia="Times New Roman" w:hAnsi="Times New Roman" w:cs="Times New Roman"/>
+          <w:sz w:val="28"/>
+          <w:szCs w:val="28"/>
+        </w:rPr>
+        <w:t>Registration Page</w:t>
+      </w:r>
+    </w:p>
+    <w:p>
+      <w:pPr>
+        <w:spacing w:after="0" w:line="240" w:lineRule="auto"/>
+        <w:rPr>
+          <w:rFonts w:ascii="Times New Roman" w:eastAsia="Times New Roman" w:hAnsi="Times New Roman" w:cs="Times New Roman"/>
+          <w:sz w:val="24"/>
+          <w:szCs w:val="24"/>
+        </w:rPr>
+      </w:pPr>
+    </w:p>
+    <w:p>
+      <w:pPr>
+        <w:spacing w:after="0" w:line="240" w:lineRule="auto"/>
+        <w:rPr>
+          <w:rFonts w:ascii="Times New Roman" w:eastAsia="Times New Roman" w:hAnsi="Times New Roman" w:cs="Times New Roman"/>
+          <w:sz w:val="24"/>
+          <w:szCs w:val="24"/>
+        </w:rPr>
+      </w:pPr>
+      <w:r>
+        <w:rPr>
+          <w:noProof/>
+        </w:rPr>
+        <w:drawing>
+          <wp:inline distT="0" distB="0" distL="0" distR="0" wp14:anchorId="358C8B93" wp14:editId="185869AE">
+            <wp:extent cx="5420995" cy="3074214"/>
+            <wp:effectExtent l="0" t="0" r="8255" b="0"/>
+            <wp:docPr id="13" name="Picture 13"/>
+            <wp:cNvGraphicFramePr>
+              <a:graphicFrameLocks xmlns:a="http://schemas.openxmlformats.org/drawingml/2006/main" noChangeAspect="1"/>
+            </wp:cNvGraphicFramePr>
+            <a:graphic xmlns:a="http://schemas.openxmlformats.org/drawingml/2006/main">
+              <a:graphicData uri="http://schemas.openxmlformats.org/drawingml/2006/picture">
+                <pic:pic xmlns:pic="http://schemas.openxmlformats.org/drawingml/2006/picture">
+                  <pic:nvPicPr>
+                    <pic:cNvPr id="1" name=""/>
+                    <pic:cNvPicPr/>
+                  </pic:nvPicPr>
+                  <pic:blipFill>
+                    <a:blip r:embed="rId18"/>
+                    <a:stretch>
+                      <a:fillRect/>
+                    </a:stretch>
+                  </pic:blipFill>
+                  <pic:spPr>
+                    <a:xfrm>
+                      <a:off x="0" y="0"/>
+                      <a:ext cx="5442513" cy="3086417"/>
+                    </a:xfrm>
+                    <a:prstGeom prst="rect">
+                      <a:avLst/>
+                    </a:prstGeom>
+                  </pic:spPr>
+                </pic:pic>
+              </a:graphicData>
+            </a:graphic>
+          </wp:inline>
+        </w:drawing>
+      </w:r>
+    </w:p>
+    <w:p>
+      <w:pPr>
+        <w:spacing w:after="0" w:line="240" w:lineRule="auto"/>
+        <w:rPr>
+          <w:rFonts w:ascii="Times New Roman" w:eastAsia="Times New Roman" w:hAnsi="Times New Roman" w:cs="Times New Roman"/>
+          <w:sz w:val="24"/>
+          <w:szCs w:val="24"/>
+        </w:rPr>
+      </w:pPr>
+    </w:p>
+    <w:p>
+      <w:pPr>
+        <w:pStyle w:val="Heading1"/>
+      </w:pPr>
+      <w:r>
+        <w:rPr>
+          <w:rFonts w:cstheme="minorHAnsi"/>
+        </w:rPr>
+        <w:lastRenderedPageBreak/>
+        <w:t>Screen Capture Section</w:t>
+      </w:r>
+    </w:p>
+    <w:p>
+      <w:pPr>
+        <w:spacing w:after="0" w:line="240" w:lineRule="auto"/>
+        <w:rPr>
+          <w:rFonts w:ascii="Times New Roman" w:eastAsia="Times New Roman" w:hAnsi="Times New Roman" w:cs="Times New Roman"/>
+          <w:sz w:val="24"/>
+          <w:szCs w:val="24"/>
+        </w:rPr>
+      </w:pPr>
+    </w:p>
+    <w:p>
+      <w:pPr>
+        <w:spacing w:after="0" w:line="240" w:lineRule="auto"/>
+        <w:rPr>
+          <w:rFonts w:ascii="Times New Roman" w:eastAsia="Times New Roman" w:hAnsi="Times New Roman" w:cs="Times New Roman"/>
+          <w:sz w:val="24"/>
+          <w:szCs w:val="24"/>
+        </w:rPr>
+      </w:pPr>
+    </w:p>
+    <w:p>
+      <w:pPr>
+        <w:spacing w:after="0" w:line="240" w:lineRule="auto"/>
+        <w:rPr>
+          <w:rFonts w:ascii="Times New Roman" w:eastAsia="Times New Roman" w:hAnsi="Times New Roman" w:cs="Times New Roman"/>
+          <w:sz w:val="24"/>
+          <w:szCs w:val="24"/>
+        </w:rPr>
+      </w:pPr>
+      <w:r>
+        <w:rPr>
+          <w:rFonts w:ascii="Times New Roman" w:eastAsia="Times New Roman" w:hAnsi="Times New Roman" w:cs="Times New Roman"/>
+          <w:sz w:val="24"/>
+          <w:szCs w:val="24"/>
+        </w:rPr>
+        <w:t>V0.15</w:t>
+      </w:r>
+      <w:r>
+        <w:rPr>
+          <w:rFonts w:ascii="Times New Roman" w:eastAsia="Times New Roman" w:hAnsi="Times New Roman" w:cs="Times New Roman"/>
+          <w:sz w:val="24"/>
+          <w:szCs w:val="24"/>
+        </w:rPr>
+        <w:tab/>
+      </w:r>
+      <w:r>
+        <w:rPr>
+          <w:rFonts w:ascii="Times New Roman" w:eastAsia="Times New Roman" w:hAnsi="Times New Roman" w:cs="Times New Roman"/>
+          <w:sz w:val="24"/>
+          <w:szCs w:val="24"/>
+        </w:rPr>
+        <w:tab/>
+        <w:t>Main Page elements are setup</w:t>
+      </w:r>
+    </w:p>
+    <w:p>
+      <w:pPr>
+        <w:spacing w:after="0" w:line="240" w:lineRule="auto"/>
+        <w:rPr>
+          <w:rFonts w:ascii="Times New Roman" w:eastAsia="Times New Roman" w:hAnsi="Times New Roman" w:cs="Times New Roman"/>
+          <w:sz w:val="24"/>
+          <w:szCs w:val="24"/>
+        </w:rPr>
+      </w:pPr>
+    </w:p>
+    <w:p>
+      <w:pPr>
+        <w:spacing w:after="0" w:line="240" w:lineRule="auto"/>
+        <w:rPr>
+          <w:rFonts w:ascii="Times New Roman" w:eastAsia="Times New Roman" w:hAnsi="Times New Roman" w:cs="Times New Roman"/>
+          <w:sz w:val="24"/>
+          <w:szCs w:val="24"/>
+        </w:rPr>
+      </w:pPr>
+      <w:r>
+        <w:rPr>
+          <w:noProof/>
+        </w:rPr>
+        <w:drawing>
+          <wp:inline distT="0" distB="0" distL="0" distR="0" wp14:anchorId="2894BDEB" wp14:editId="08945BDB">
+            <wp:extent cx="5943600" cy="6546850"/>
+            <wp:effectExtent l="0" t="0" r="0" b="6350"/>
+            <wp:docPr id="22" name="Picture 22"/>
+            <wp:cNvGraphicFramePr>
+              <a:graphicFrameLocks xmlns:a="http://schemas.openxmlformats.org/drawingml/2006/main" noChangeAspect="1"/>
+            </wp:cNvGraphicFramePr>
+            <a:graphic xmlns:a="http://schemas.openxmlformats.org/drawingml/2006/main">
+              <a:graphicData uri="http://schemas.openxmlformats.org/drawingml/2006/picture">
+                <pic:pic xmlns:pic="http://schemas.openxmlformats.org/drawingml/2006/picture">
+                  <pic:nvPicPr>
+                    <pic:cNvPr id="1" name=""/>
+                    <pic:cNvPicPr/>
+                  </pic:nvPicPr>
+                  <pic:blipFill>
+                    <a:blip r:embed="rId19"/>
+                    <a:stretch>
+                      <a:fillRect/>
+                    </a:stretch>
+                  </pic:blipFill>
+                  <pic:spPr>
+                    <a:xfrm>
+                      <a:off x="0" y="0"/>
+                      <a:ext cx="5943600" cy="6546850"/>
+                    </a:xfrm>
+                    <a:prstGeom prst="rect">
+                      <a:avLst/>
+                    </a:prstGeom>
+                  </pic:spPr>
+                </pic:pic>
+              </a:graphicData>
+            </a:graphic>
+          </wp:inline>
+        </w:drawing>
+      </w:r>
+    </w:p>
+    <w:p>
+      <w:pPr>
+        <w:spacing w:after="0" w:line="240" w:lineRule="auto"/>
+        <w:rPr>
+          <w:rFonts w:ascii="Times New Roman" w:eastAsia="Times New Roman" w:hAnsi="Times New Roman" w:cs="Times New Roman"/>
+          <w:sz w:val="24"/>
+          <w:szCs w:val="24"/>
+        </w:rPr>
+      </w:pPr>
+    </w:p>
+    <w:p>
+      <w:pPr>
+        <w:spacing w:after="0" w:line="240" w:lineRule="auto"/>
+        <w:rPr>
+          <w:rFonts w:ascii="Times New Roman" w:eastAsia="Times New Roman" w:hAnsi="Times New Roman" w:cs="Times New Roman"/>
+          <w:sz w:val="24"/>
+          <w:szCs w:val="24"/>
+        </w:rPr>
+      </w:pPr>
+    </w:p>
+    <w:p>
+      <w:pPr>
+        <w:spacing w:after="0" w:line="240" w:lineRule="auto"/>
+        <w:rPr>
+          <w:rFonts w:ascii="Times New Roman" w:eastAsia="Times New Roman" w:hAnsi="Times New Roman" w:cs="Times New Roman"/>
+          <w:sz w:val="24"/>
+          <w:szCs w:val="24"/>
+        </w:rPr>
+      </w:pPr>
+      <w:bookmarkStart w:id="4" w:name="_GoBack"/>
+      <w:bookmarkEnd w:id="4"/>
+    </w:p>
+    <w:p>
+      <w:pPr>
+        <w:pStyle w:val="Heading1"/>
+      </w:pPr>
+      <w:bookmarkStart w:id="5" w:name="_Toc500868674"/>
+      <w:r>
+        <w:lastRenderedPageBreak/>
+        <w:t>DB structure</w:t>
+      </w:r>
+      <w:bookmarkEnd w:id="5"/>
+    </w:p>
+    <w:p>
+      <w:pPr>
+        <w:spacing w:after="0" w:line="240" w:lineRule="auto"/>
+        <w:rPr>
+          <w:rFonts w:ascii="Times New Roman" w:eastAsia="Times New Roman" w:hAnsi="Times New Roman" w:cs="Times New Roman"/>
+          <w:b/>
+          <w:sz w:val="36"/>
+          <w:szCs w:val="24"/>
+        </w:rPr>
+      </w:pPr>
+    </w:p>
+    <w:p>
+      <w:pPr>
+        <w:spacing w:after="0" w:line="240" w:lineRule="auto"/>
+      </w:pPr>
+      <w:r>
+        <w:rPr>
+          <w:noProof/>
+        </w:rPr>
+        <w:drawing>
+          <wp:inline distT="0" distB="0" distL="0" distR="0" wp14:anchorId="2F45D02C" wp14:editId="6FA8E580">
+            <wp:extent cx="2954597" cy="3780265"/>
+            <wp:effectExtent l="0" t="0" r="0" b="0"/>
+            <wp:docPr id="1" name="Picture 1"/>
+            <wp:cNvGraphicFramePr>
+              <a:graphicFrameLocks xmlns:a="http://schemas.openxmlformats.org/drawingml/2006/main" noChangeAspect="1"/>
+            </wp:cNvGraphicFramePr>
+            <a:graphic xmlns:a="http://schemas.openxmlformats.org/drawingml/2006/main">
+              <a:graphicData uri="http://schemas.openxmlformats.org/drawingml/2006/picture">
+                <pic:pic xmlns:pic="http://schemas.openxmlformats.org/drawingml/2006/picture">
+                  <pic:nvPicPr>
+                    <pic:cNvPr id="1" name=""/>
+                    <pic:cNvPicPr/>
+                  </pic:nvPicPr>
+                  <pic:blipFill>
+                    <a:blip r:embed="rId20"/>
+                    <a:stretch>
+                      <a:fillRect/>
+                    </a:stretch>
+                  </pic:blipFill>
+                  <pic:spPr>
+                    <a:xfrm>
+                      <a:off x="0" y="0"/>
+                      <a:ext cx="2971264" cy="3801590"/>
+                    </a:xfrm>
+                    <a:prstGeom prst="rect">
+                      <a:avLst/>
+                    </a:prstGeom>
+                  </pic:spPr>
+                </pic:pic>
+              </a:graphicData>
+            </a:graphic>
+          </wp:inline>
+        </w:drawing>
+      </w:r>
+      <w:r>
+        <w:rPr>
+          <w:noProof/>
+        </w:rPr>
+        <w:t xml:space="preserve"> </w:t>
+      </w:r>
+      <w:r>
+        <w:rPr>
+          <w:noProof/>
+        </w:rPr>
+        <w:drawing>
+          <wp:inline distT="0" distB="0" distL="0" distR="0" wp14:anchorId="3544D959" wp14:editId="04ACEB17">
+            <wp:extent cx="3959421" cy="3513399"/>
+            <wp:effectExtent l="0" t="0" r="3175" b="0"/>
+            <wp:docPr id="19" name="Picture 19"/>
+            <wp:cNvGraphicFramePr>
+              <a:graphicFrameLocks xmlns:a="http://schemas.openxmlformats.org/drawingml/2006/main" noChangeAspect="1"/>
+            </wp:cNvGraphicFramePr>
+            <a:graphic xmlns:a="http://schemas.openxmlformats.org/drawingml/2006/main">
+              <a:graphicData uri="http://schemas.openxmlformats.org/drawingml/2006/picture">
+                <pic:pic xmlns:pic="http://schemas.openxmlformats.org/drawingml/2006/picture">
+                  <pic:nvPicPr>
+                    <pic:cNvPr id="1" name=""/>
+                    <pic:cNvPicPr/>
+                  </pic:nvPicPr>
+                  <pic:blipFill>
+                    <a:blip r:embed="rId21"/>
+                    <a:stretch>
+                      <a:fillRect/>
+                    </a:stretch>
+                  </pic:blipFill>
+                  <pic:spPr>
+                    <a:xfrm>
+                      <a:off x="0" y="0"/>
+                      <a:ext cx="3966260" cy="3519468"/>
+                    </a:xfrm>
+                    <a:prstGeom prst="rect">
+                      <a:avLst/>
+                    </a:prstGeom>
+                  </pic:spPr>
+                </pic:pic>
+              </a:graphicData>
+            </a:graphic>
+          </wp:inline>
+        </w:drawing>
+      </w:r>
+    </w:p>
     <w:sectPr>
       <w:pgSz w:w="12240" w:h="15840"/>
       <w:pgMar w:top="1701" w:right="1440" w:bottom="1440" w:left="1440" w:header="720" w:footer="720" w:gutter="0"/>
@@ -4824,6 +5590,18 @@
       <w:spacing w:after="0" w:line="240" w:lineRule="auto"/>
     </w:pPr>
   </w:style>
+  <w:style w:type="character" w:styleId="UnresolvedMention">
+    <w:name w:val="Unresolved Mention"/>
+    <w:basedOn w:val="DefaultParagraphFont"/>
+    <w:uiPriority w:val="99"/>
+    <w:semiHidden/>
+    <w:unhideWhenUsed/>
+    <w:rsid w:val="006F5A44"/>
+    <w:rPr>
+      <w:color w:val="808080"/>
+      <w:shd w:val="clear" w:color="auto" w:fill="E6E6E6"/>
+    </w:rPr>
+  </w:style>
 </w:styles>
 </file>
 
@@ -5127,7 +5905,7 @@
 </file>
 
 <file path=customXml/itemProps1.xml><?xml version="1.0" encoding="utf-8"?>
-<ds:datastoreItem xmlns:ds="http://schemas.openxmlformats.org/officeDocument/2006/customXml" ds:itemID="{F77FB6A8-E679-40F8-ABDC-06E9B70F6755}">
+<ds:datastoreItem xmlns:ds="http://schemas.openxmlformats.org/officeDocument/2006/customXml" ds:itemID="{47952082-95B6-4ED3-9194-22E29CD60592}">
   <ds:schemaRefs>
     <ds:schemaRef ds:uri="http://schemas.openxmlformats.org/officeDocument/2006/bibliography"/>
   </ds:schemaRefs>

</xml_diff>

<commit_message>
Design Main Tracking Page and complete Search method
</commit_message>
<xml_diff>
--- a/Movie Maniac External Document.docx
+++ b/Movie Maniac External Document.docx
@@ -11,8 +11,6 @@
           <w:szCs w:val="24"/>
         </w:rPr>
       </w:pPr>
-      <w:bookmarkStart w:id="0" w:name="_GoBack"/>
-      <w:bookmarkEnd w:id="0"/>
     </w:p>
     <w:p>
       <w:pPr>
@@ -1183,12 +1181,12 @@
       <w:pPr>
         <w:pStyle w:val="Heading1"/>
       </w:pPr>
-      <w:bookmarkStart w:id="1" w:name="_Toc500868670"/>
+      <w:bookmarkStart w:id="0" w:name="_Toc500868670"/>
       <w:r>
         <w:lastRenderedPageBreak/>
         <w:t>Description</w:t>
       </w:r>
-      <w:bookmarkEnd w:id="1"/>
+      <w:bookmarkEnd w:id="0"/>
     </w:p>
     <w:p>
       <w:pPr>
@@ -1313,11 +1311,11 @@
           <w:rFonts w:ascii="Times New Roman" w:hAnsi="Times New Roman" w:cs="Times New Roman"/>
         </w:rPr>
       </w:pPr>
-      <w:bookmarkStart w:id="2" w:name="_Toc500868671"/>
+      <w:bookmarkStart w:id="1" w:name="_Toc500868671"/>
       <w:r>
         <w:t>Project Structure</w:t>
       </w:r>
-      <w:bookmarkEnd w:id="2"/>
+      <w:bookmarkEnd w:id="1"/>
     </w:p>
     <w:p>
       <w:pPr>
@@ -2205,18 +2203,104 @@
           <w:szCs w:val="24"/>
         </w:rPr>
       </w:pPr>
-    </w:p>
-    <w:p>
-      <w:pPr>
-        <w:spacing w:after="0" w:line="240" w:lineRule="auto"/>
-        <w:textAlignment w:val="baseline"/>
-        <w:rPr>
-          <w:rFonts w:ascii="Arial" w:eastAsia="Times New Roman" w:hAnsi="Arial" w:cs="Arial"/>
-          <w:color w:val="24292E"/>
-          <w:sz w:val="24"/>
-          <w:szCs w:val="24"/>
-        </w:rPr>
-      </w:pPr>
+      <w:r>
+        <w:rPr>
+          <w:rFonts w:ascii="Arial" w:eastAsia="Times New Roman" w:hAnsi="Arial" w:cs="Arial"/>
+          <w:color w:val="24292E"/>
+          <w:sz w:val="24"/>
+          <w:szCs w:val="24"/>
+        </w:rPr>
+        <w:t>V0.</w:t>
+      </w:r>
+      <w:r>
+        <w:rPr>
+          <w:rFonts w:ascii="Arial" w:eastAsia="Times New Roman" w:hAnsi="Arial" w:cs="Arial"/>
+          <w:color w:val="24292E"/>
+          <w:sz w:val="24"/>
+          <w:szCs w:val="24"/>
+        </w:rPr>
+        <w:t xml:space="preserve">5 </w:t>
+      </w:r>
+      <w:r>
+        <w:rPr>
+          <w:rFonts w:ascii="Arial" w:eastAsia="Times New Roman" w:hAnsi="Arial" w:cs="Arial"/>
+          <w:color w:val="24292E"/>
+          <w:sz w:val="24"/>
+          <w:szCs w:val="24"/>
+        </w:rPr>
+        <w:t xml:space="preserve">Complete of Codes in </w:t>
+      </w:r>
+      <w:r>
+        <w:rPr>
+          <w:rFonts w:ascii="Arial" w:eastAsia="Times New Roman" w:hAnsi="Arial" w:cs="Arial"/>
+          <w:color w:val="24292E"/>
+          <w:sz w:val="24"/>
+          <w:szCs w:val="24"/>
+        </w:rPr>
+        <w:t>UserRegistration</w:t>
+      </w:r>
+      <w:r>
+        <w:rPr>
+          <w:rFonts w:ascii="Arial" w:eastAsia="Times New Roman" w:hAnsi="Arial" w:cs="Arial"/>
+          <w:color w:val="24292E"/>
+          <w:sz w:val="24"/>
+          <w:szCs w:val="24"/>
+        </w:rPr>
+        <w:t xml:space="preserve"> </w:t>
+      </w:r>
+      <w:r>
+        <w:rPr>
+          <w:rFonts w:ascii="Arial" w:eastAsia="Times New Roman" w:hAnsi="Arial" w:cs="Arial"/>
+          <w:color w:val="24292E"/>
+          <w:sz w:val="24"/>
+          <w:szCs w:val="24"/>
+        </w:rPr>
+        <w:t>and Authentication</w:t>
+      </w:r>
+    </w:p>
+    <w:p>
+      <w:pPr>
+        <w:spacing w:after="0" w:line="240" w:lineRule="auto"/>
+        <w:textAlignment w:val="baseline"/>
+        <w:rPr>
+          <w:rFonts w:ascii="Arial" w:eastAsia="Times New Roman" w:hAnsi="Arial" w:cs="Arial"/>
+          <w:color w:val="24292E"/>
+          <w:sz w:val="24"/>
+          <w:szCs w:val="24"/>
+        </w:rPr>
+      </w:pPr>
+      <w:r>
+        <w:rPr>
+          <w:rFonts w:ascii="Arial" w:eastAsia="Times New Roman" w:hAnsi="Arial" w:cs="Arial"/>
+          <w:color w:val="24292E"/>
+          <w:sz w:val="24"/>
+          <w:szCs w:val="24"/>
+        </w:rPr>
+        <w:t xml:space="preserve">V0.6 </w:t>
+      </w:r>
+      <w:r>
+        <w:rPr>
+          <w:rFonts w:ascii="Arial" w:eastAsia="Times New Roman" w:hAnsi="Arial" w:cs="Arial"/>
+          <w:color w:val="24292E"/>
+          <w:sz w:val="24"/>
+          <w:szCs w:val="24"/>
+        </w:rPr>
+        <w:t>Complete of Codes in MovieDetail and MovieAddition.</w:t>
+      </w:r>
+    </w:p>
+    <w:p>
+      <w:pPr>
+        <w:spacing w:after="0" w:line="240" w:lineRule="auto"/>
+        <w:textAlignment w:val="baseline"/>
+        <w:rPr>
+          <w:rFonts w:ascii="Arial" w:eastAsia="Times New Roman" w:hAnsi="Arial" w:cs="Arial"/>
+          <w:color w:val="24292E"/>
+          <w:sz w:val="24"/>
+          <w:szCs w:val="24"/>
+        </w:rPr>
+      </w:pPr>
+      <w:bookmarkStart w:id="2" w:name="_GoBack"/>
+      <w:bookmarkEnd w:id="2"/>
     </w:p>
     <w:p>
       <w:pPr>
@@ -2292,28 +2376,15 @@
           <w:szCs w:val="24"/>
         </w:rPr>
       </w:pPr>
-    </w:p>
-    <w:p>
-      <w:pPr>
-        <w:spacing w:after="0" w:line="240" w:lineRule="auto"/>
-        <w:textAlignment w:val="baseline"/>
-        <w:rPr>
-          <w:rFonts w:ascii="Arial" w:eastAsia="Times New Roman" w:hAnsi="Arial" w:cs="Arial"/>
-          <w:color w:val="24292E"/>
-          <w:sz w:val="24"/>
-          <w:szCs w:val="24"/>
-        </w:rPr>
-      </w:pPr>
       <w:r>
         <w:rPr>
           <w:noProof/>
         </w:rPr>
-        <w:lastRenderedPageBreak/>
         <w:drawing>
-          <wp:inline distT="0" distB="0" distL="0" distR="0" wp14:anchorId="6F24A39E" wp14:editId="7C7B2F6F">
-            <wp:extent cx="5943600" cy="7020560"/>
+          <wp:inline distT="0" distB="0" distL="0" distR="0" wp14:anchorId="35F6058D" wp14:editId="3A3FC7DE">
+            <wp:extent cx="5943600" cy="2696210"/>
             <wp:effectExtent l="0" t="0" r="0" b="8890"/>
-            <wp:docPr id="5" name="Picture 5"/>
+            <wp:docPr id="17" name="Picture 17"/>
             <wp:cNvGraphicFramePr>
               <a:graphicFrameLocks xmlns:a="http://schemas.openxmlformats.org/drawingml/2006/main" noChangeAspect="1"/>
             </wp:cNvGraphicFramePr>
@@ -2333,7 +2404,7 @@
                   <pic:spPr>
                     <a:xfrm>
                       <a:off x="0" y="0"/>
-                      <a:ext cx="5943600" cy="7020560"/>
+                      <a:ext cx="5943600" cy="2696210"/>
                     </a:xfrm>
                     <a:prstGeom prst="rect">
                       <a:avLst/>
@@ -2357,87 +2428,16 @@
           <w:szCs w:val="24"/>
         </w:rPr>
       </w:pPr>
-    </w:p>
-    <w:p>
-      <w:pPr>
-        <w:spacing w:after="0" w:line="240" w:lineRule="auto"/>
-        <w:textAlignment w:val="baseline"/>
-        <w:rPr>
-          <w:rFonts w:ascii="Arial" w:eastAsia="Times New Roman" w:hAnsi="Arial" w:cs="Arial"/>
-          <w:color w:val="24292E"/>
-          <w:sz w:val="24"/>
-          <w:szCs w:val="24"/>
-        </w:rPr>
-      </w:pPr>
-    </w:p>
-    <w:p>
-      <w:pPr>
-        <w:spacing w:after="0" w:line="240" w:lineRule="auto"/>
-        <w:textAlignment w:val="baseline"/>
-        <w:rPr>
-          <w:rFonts w:ascii="Arial" w:eastAsia="Times New Roman" w:hAnsi="Arial" w:cs="Arial"/>
-          <w:color w:val="24292E"/>
-          <w:sz w:val="24"/>
-          <w:szCs w:val="24"/>
-        </w:rPr>
-      </w:pPr>
-    </w:p>
-    <w:p>
-      <w:pPr>
-        <w:spacing w:after="0" w:line="240" w:lineRule="auto"/>
-        <w:textAlignment w:val="baseline"/>
-        <w:rPr>
-          <w:rFonts w:ascii="Arial" w:eastAsia="Times New Roman" w:hAnsi="Arial" w:cs="Arial"/>
-          <w:color w:val="24292E"/>
-          <w:sz w:val="24"/>
-          <w:szCs w:val="24"/>
-        </w:rPr>
-      </w:pPr>
-    </w:p>
-    <w:p>
-      <w:pPr>
-        <w:spacing w:after="0" w:line="240" w:lineRule="auto"/>
-        <w:textAlignment w:val="baseline"/>
-        <w:rPr>
-          <w:rFonts w:ascii="Arial" w:eastAsia="Times New Roman" w:hAnsi="Arial" w:cs="Arial"/>
-          <w:color w:val="24292E"/>
-          <w:sz w:val="24"/>
-          <w:szCs w:val="24"/>
-        </w:rPr>
-      </w:pPr>
-    </w:p>
-    <w:p>
-      <w:pPr>
-        <w:spacing w:after="0" w:line="240" w:lineRule="auto"/>
-        <w:textAlignment w:val="baseline"/>
-        <w:rPr>
-          <w:rFonts w:ascii="Arial" w:eastAsia="Times New Roman" w:hAnsi="Arial" w:cs="Arial"/>
-          <w:color w:val="24292E"/>
-          <w:sz w:val="24"/>
-          <w:szCs w:val="24"/>
-        </w:rPr>
-      </w:pPr>
-    </w:p>
-    <w:p>
-      <w:pPr>
-        <w:spacing w:after="0" w:line="240" w:lineRule="auto"/>
-        <w:textAlignment w:val="baseline"/>
-        <w:rPr>
-          <w:rFonts w:ascii="Arial" w:eastAsia="Times New Roman" w:hAnsi="Arial" w:cs="Arial"/>
-          <w:color w:val="24292E"/>
-          <w:sz w:val="24"/>
-          <w:szCs w:val="24"/>
-        </w:rPr>
-      </w:pPr>
       <w:r>
         <w:rPr>
           <w:noProof/>
         </w:rPr>
+        <w:lastRenderedPageBreak/>
         <w:drawing>
-          <wp:inline distT="0" distB="0" distL="0" distR="0" wp14:anchorId="2E719F65" wp14:editId="134B0E54">
-            <wp:extent cx="5943600" cy="5062855"/>
-            <wp:effectExtent l="0" t="0" r="0" b="4445"/>
-            <wp:docPr id="7" name="Picture 7"/>
+          <wp:inline distT="0" distB="0" distL="0" distR="0" wp14:anchorId="211D4C5E" wp14:editId="7C07768E">
+            <wp:extent cx="5943600" cy="2768600"/>
+            <wp:effectExtent l="0" t="0" r="0" b="0"/>
+            <wp:docPr id="18" name="Picture 18"/>
             <wp:cNvGraphicFramePr>
               <a:graphicFrameLocks xmlns:a="http://schemas.openxmlformats.org/drawingml/2006/main" noChangeAspect="1"/>
             </wp:cNvGraphicFramePr>
@@ -2457,7 +2457,7 @@
                   <pic:spPr>
                     <a:xfrm>
                       <a:off x="0" y="0"/>
-                      <a:ext cx="5943600" cy="5062855"/>
+                      <a:ext cx="5943600" cy="2768600"/>
                     </a:xfrm>
                     <a:prstGeom prst="rect">
                       <a:avLst/>
@@ -2481,6 +2481,431 @@
           <w:szCs w:val="24"/>
         </w:rPr>
       </w:pPr>
+      <w:r>
+        <w:rPr>
+          <w:noProof/>
+        </w:rPr>
+        <w:drawing>
+          <wp:inline distT="0" distB="0" distL="0" distR="0" wp14:anchorId="300D8056" wp14:editId="11013931">
+            <wp:extent cx="5943600" cy="2798445"/>
+            <wp:effectExtent l="0" t="0" r="0" b="1905"/>
+            <wp:docPr id="5" name="Picture 5"/>
+            <wp:cNvGraphicFramePr>
+              <a:graphicFrameLocks xmlns:a="http://schemas.openxmlformats.org/drawingml/2006/main" noChangeAspect="1"/>
+            </wp:cNvGraphicFramePr>
+            <a:graphic xmlns:a="http://schemas.openxmlformats.org/drawingml/2006/main">
+              <a:graphicData uri="http://schemas.openxmlformats.org/drawingml/2006/picture">
+                <pic:pic xmlns:pic="http://schemas.openxmlformats.org/drawingml/2006/picture">
+                  <pic:nvPicPr>
+                    <pic:cNvPr id="1" name=""/>
+                    <pic:cNvPicPr/>
+                  </pic:nvPicPr>
+                  <pic:blipFill>
+                    <a:blip r:embed="rId12"/>
+                    <a:stretch>
+                      <a:fillRect/>
+                    </a:stretch>
+                  </pic:blipFill>
+                  <pic:spPr>
+                    <a:xfrm>
+                      <a:off x="0" y="0"/>
+                      <a:ext cx="5943600" cy="2798445"/>
+                    </a:xfrm>
+                    <a:prstGeom prst="rect">
+                      <a:avLst/>
+                    </a:prstGeom>
+                  </pic:spPr>
+                </pic:pic>
+              </a:graphicData>
+            </a:graphic>
+          </wp:inline>
+        </w:drawing>
+      </w:r>
+    </w:p>
+    <w:p>
+      <w:pPr>
+        <w:spacing w:after="0" w:line="240" w:lineRule="auto"/>
+        <w:textAlignment w:val="baseline"/>
+        <w:rPr>
+          <w:rFonts w:ascii="Arial" w:eastAsia="Times New Roman" w:hAnsi="Arial" w:cs="Arial"/>
+          <w:color w:val="24292E"/>
+          <w:sz w:val="24"/>
+          <w:szCs w:val="24"/>
+        </w:rPr>
+      </w:pPr>
+      <w:r>
+        <w:rPr>
+          <w:noProof/>
+        </w:rPr>
+        <w:drawing>
+          <wp:inline distT="0" distB="0" distL="0" distR="0" wp14:anchorId="03933D09" wp14:editId="42992F27">
+            <wp:extent cx="5943600" cy="1602105"/>
+            <wp:effectExtent l="0" t="0" r="0" b="0"/>
+            <wp:docPr id="9" name="Picture 9"/>
+            <wp:cNvGraphicFramePr>
+              <a:graphicFrameLocks xmlns:a="http://schemas.openxmlformats.org/drawingml/2006/main" noChangeAspect="1"/>
+            </wp:cNvGraphicFramePr>
+            <a:graphic xmlns:a="http://schemas.openxmlformats.org/drawingml/2006/main">
+              <a:graphicData uri="http://schemas.openxmlformats.org/drawingml/2006/picture">
+                <pic:pic xmlns:pic="http://schemas.openxmlformats.org/drawingml/2006/picture">
+                  <pic:nvPicPr>
+                    <pic:cNvPr id="1" name=""/>
+                    <pic:cNvPicPr/>
+                  </pic:nvPicPr>
+                  <pic:blipFill>
+                    <a:blip r:embed="rId13"/>
+                    <a:stretch>
+                      <a:fillRect/>
+                    </a:stretch>
+                  </pic:blipFill>
+                  <pic:spPr>
+                    <a:xfrm>
+                      <a:off x="0" y="0"/>
+                      <a:ext cx="5943600" cy="1602105"/>
+                    </a:xfrm>
+                    <a:prstGeom prst="rect">
+                      <a:avLst/>
+                    </a:prstGeom>
+                  </pic:spPr>
+                </pic:pic>
+              </a:graphicData>
+            </a:graphic>
+          </wp:inline>
+        </w:drawing>
+      </w:r>
+    </w:p>
+    <w:p>
+      <w:pPr>
+        <w:spacing w:after="0" w:line="240" w:lineRule="auto"/>
+        <w:textAlignment w:val="baseline"/>
+        <w:rPr>
+          <w:rFonts w:ascii="Arial" w:eastAsia="Times New Roman" w:hAnsi="Arial" w:cs="Arial"/>
+          <w:color w:val="24292E"/>
+          <w:sz w:val="24"/>
+          <w:szCs w:val="24"/>
+        </w:rPr>
+      </w:pPr>
+      <w:r>
+        <w:rPr>
+          <w:noProof/>
+        </w:rPr>
+        <w:lastRenderedPageBreak/>
+        <w:drawing>
+          <wp:inline distT="0" distB="0" distL="0" distR="0" wp14:anchorId="7359EE7C" wp14:editId="5C1F0029">
+            <wp:extent cx="5943600" cy="3633470"/>
+            <wp:effectExtent l="0" t="0" r="0" b="5080"/>
+            <wp:docPr id="3" name="Picture 3"/>
+            <wp:cNvGraphicFramePr>
+              <a:graphicFrameLocks xmlns:a="http://schemas.openxmlformats.org/drawingml/2006/main" noChangeAspect="1"/>
+            </wp:cNvGraphicFramePr>
+            <a:graphic xmlns:a="http://schemas.openxmlformats.org/drawingml/2006/main">
+              <a:graphicData uri="http://schemas.openxmlformats.org/drawingml/2006/picture">
+                <pic:pic xmlns:pic="http://schemas.openxmlformats.org/drawingml/2006/picture">
+                  <pic:nvPicPr>
+                    <pic:cNvPr id="1" name=""/>
+                    <pic:cNvPicPr/>
+                  </pic:nvPicPr>
+                  <pic:blipFill>
+                    <a:blip r:embed="rId14"/>
+                    <a:stretch>
+                      <a:fillRect/>
+                    </a:stretch>
+                  </pic:blipFill>
+                  <pic:spPr>
+                    <a:xfrm>
+                      <a:off x="0" y="0"/>
+                      <a:ext cx="5943600" cy="3633470"/>
+                    </a:xfrm>
+                    <a:prstGeom prst="rect">
+                      <a:avLst/>
+                    </a:prstGeom>
+                  </pic:spPr>
+                </pic:pic>
+              </a:graphicData>
+            </a:graphic>
+          </wp:inline>
+        </w:drawing>
+      </w:r>
+    </w:p>
+    <w:p>
+      <w:pPr>
+        <w:spacing w:after="0" w:line="240" w:lineRule="auto"/>
+        <w:textAlignment w:val="baseline"/>
+        <w:rPr>
+          <w:rFonts w:ascii="Arial" w:eastAsia="Times New Roman" w:hAnsi="Arial" w:cs="Arial"/>
+          <w:color w:val="24292E"/>
+          <w:sz w:val="24"/>
+          <w:szCs w:val="24"/>
+        </w:rPr>
+      </w:pPr>
+      <w:r>
+        <w:rPr>
+          <w:rFonts w:ascii="Arial" w:eastAsia="Times New Roman" w:hAnsi="Arial" w:cs="Arial"/>
+          <w:color w:val="24292E"/>
+          <w:sz w:val="24"/>
+          <w:szCs w:val="24"/>
+        </w:rPr>
+        <w:t>V0.6</w:t>
+      </w:r>
+    </w:p>
+    <w:p>
+      <w:pPr>
+        <w:spacing w:after="0" w:line="240" w:lineRule="auto"/>
+        <w:textAlignment w:val="baseline"/>
+        <w:rPr>
+          <w:rFonts w:ascii="Arial" w:eastAsia="Times New Roman" w:hAnsi="Arial" w:cs="Arial"/>
+          <w:color w:val="24292E"/>
+          <w:sz w:val="24"/>
+          <w:szCs w:val="24"/>
+        </w:rPr>
+      </w:pPr>
+      <w:r>
+        <w:rPr>
+          <w:noProof/>
+        </w:rPr>
+        <w:drawing>
+          <wp:inline distT="0" distB="0" distL="0" distR="0" wp14:anchorId="48A8046D" wp14:editId="7BCF1F06">
+            <wp:extent cx="5943600" cy="3375660"/>
+            <wp:effectExtent l="0" t="0" r="0" b="0"/>
+            <wp:docPr id="15" name="Picture 15"/>
+            <wp:cNvGraphicFramePr>
+              <a:graphicFrameLocks xmlns:a="http://schemas.openxmlformats.org/drawingml/2006/main" noChangeAspect="1"/>
+            </wp:cNvGraphicFramePr>
+            <a:graphic xmlns:a="http://schemas.openxmlformats.org/drawingml/2006/main">
+              <a:graphicData uri="http://schemas.openxmlformats.org/drawingml/2006/picture">
+                <pic:pic xmlns:pic="http://schemas.openxmlformats.org/drawingml/2006/picture">
+                  <pic:nvPicPr>
+                    <pic:cNvPr id="1" name=""/>
+                    <pic:cNvPicPr/>
+                  </pic:nvPicPr>
+                  <pic:blipFill>
+                    <a:blip r:embed="rId15"/>
+                    <a:stretch>
+                      <a:fillRect/>
+                    </a:stretch>
+                  </pic:blipFill>
+                  <pic:spPr>
+                    <a:xfrm>
+                      <a:off x="0" y="0"/>
+                      <a:ext cx="5943600" cy="3375660"/>
+                    </a:xfrm>
+                    <a:prstGeom prst="rect">
+                      <a:avLst/>
+                    </a:prstGeom>
+                  </pic:spPr>
+                </pic:pic>
+              </a:graphicData>
+            </a:graphic>
+          </wp:inline>
+        </w:drawing>
+      </w:r>
+    </w:p>
+    <w:p>
+      <w:pPr>
+        <w:spacing w:after="0" w:line="240" w:lineRule="auto"/>
+        <w:textAlignment w:val="baseline"/>
+        <w:rPr>
+          <w:rFonts w:ascii="Arial" w:eastAsia="Times New Roman" w:hAnsi="Arial" w:cs="Arial"/>
+          <w:color w:val="24292E"/>
+          <w:sz w:val="24"/>
+          <w:szCs w:val="24"/>
+        </w:rPr>
+      </w:pPr>
+      <w:r>
+        <w:rPr>
+          <w:noProof/>
+        </w:rPr>
+        <w:lastRenderedPageBreak/>
+        <w:drawing>
+          <wp:inline distT="0" distB="0" distL="0" distR="0" wp14:anchorId="06CA6214" wp14:editId="2AD6B4A6">
+            <wp:extent cx="5943600" cy="3219450"/>
+            <wp:effectExtent l="0" t="0" r="0" b="0"/>
+            <wp:docPr id="16" name="Picture 16"/>
+            <wp:cNvGraphicFramePr>
+              <a:graphicFrameLocks xmlns:a="http://schemas.openxmlformats.org/drawingml/2006/main" noChangeAspect="1"/>
+            </wp:cNvGraphicFramePr>
+            <a:graphic xmlns:a="http://schemas.openxmlformats.org/drawingml/2006/main">
+              <a:graphicData uri="http://schemas.openxmlformats.org/drawingml/2006/picture">
+                <pic:pic xmlns:pic="http://schemas.openxmlformats.org/drawingml/2006/picture">
+                  <pic:nvPicPr>
+                    <pic:cNvPr id="1" name=""/>
+                    <pic:cNvPicPr/>
+                  </pic:nvPicPr>
+                  <pic:blipFill>
+                    <a:blip r:embed="rId16"/>
+                    <a:stretch>
+                      <a:fillRect/>
+                    </a:stretch>
+                  </pic:blipFill>
+                  <pic:spPr>
+                    <a:xfrm>
+                      <a:off x="0" y="0"/>
+                      <a:ext cx="5943600" cy="3219450"/>
+                    </a:xfrm>
+                    <a:prstGeom prst="rect">
+                      <a:avLst/>
+                    </a:prstGeom>
+                  </pic:spPr>
+                </pic:pic>
+              </a:graphicData>
+            </a:graphic>
+          </wp:inline>
+        </w:drawing>
+      </w:r>
+    </w:p>
+    <w:p>
+      <w:pPr>
+        <w:spacing w:after="0" w:line="240" w:lineRule="auto"/>
+        <w:textAlignment w:val="baseline"/>
+        <w:rPr>
+          <w:rFonts w:ascii="Arial" w:eastAsia="Times New Roman" w:hAnsi="Arial" w:cs="Arial"/>
+          <w:color w:val="24292E"/>
+          <w:sz w:val="24"/>
+          <w:szCs w:val="24"/>
+        </w:rPr>
+      </w:pPr>
+      <w:r>
+        <w:rPr>
+          <w:rFonts w:ascii="Arial" w:eastAsia="Times New Roman" w:hAnsi="Arial" w:cs="Arial"/>
+          <w:color w:val="24292E"/>
+          <w:sz w:val="24"/>
+          <w:szCs w:val="24"/>
+        </w:rPr>
+        <w:t xml:space="preserve"> </w:t>
+      </w:r>
+    </w:p>
+    <w:p>
+      <w:pPr>
+        <w:spacing w:after="0" w:line="240" w:lineRule="auto"/>
+        <w:textAlignment w:val="baseline"/>
+        <w:rPr>
+          <w:rFonts w:ascii="Arial" w:eastAsia="Times New Roman" w:hAnsi="Arial" w:cs="Arial"/>
+          <w:color w:val="24292E"/>
+          <w:sz w:val="24"/>
+          <w:szCs w:val="24"/>
+        </w:rPr>
+      </w:pPr>
+      <w:r>
+        <w:rPr>
+          <w:rFonts w:ascii="Arial" w:eastAsia="Times New Roman" w:hAnsi="Arial" w:cs="Arial"/>
+          <w:color w:val="24292E"/>
+          <w:sz w:val="24"/>
+          <w:szCs w:val="24"/>
+        </w:rPr>
+        <w:t>V0.75</w:t>
+      </w:r>
+    </w:p>
+    <w:p>
+      <w:pPr>
+        <w:spacing w:after="0" w:line="240" w:lineRule="auto"/>
+        <w:textAlignment w:val="baseline"/>
+        <w:rPr>
+          <w:rFonts w:ascii="Arial" w:eastAsia="Times New Roman" w:hAnsi="Arial" w:cs="Arial"/>
+          <w:color w:val="24292E"/>
+          <w:sz w:val="24"/>
+          <w:szCs w:val="24"/>
+        </w:rPr>
+      </w:pPr>
+      <w:r>
+        <w:rPr>
+          <w:noProof/>
+        </w:rPr>
+        <w:drawing>
+          <wp:inline distT="0" distB="0" distL="0" distR="0" wp14:anchorId="4E222997" wp14:editId="1BD2A79A">
+            <wp:extent cx="5943600" cy="2061210"/>
+            <wp:effectExtent l="0" t="0" r="0" b="0"/>
+            <wp:docPr id="1" name="Picture 1"/>
+            <wp:cNvGraphicFramePr>
+              <a:graphicFrameLocks xmlns:a="http://schemas.openxmlformats.org/drawingml/2006/main" noChangeAspect="1"/>
+            </wp:cNvGraphicFramePr>
+            <a:graphic xmlns:a="http://schemas.openxmlformats.org/drawingml/2006/main">
+              <a:graphicData uri="http://schemas.openxmlformats.org/drawingml/2006/picture">
+                <pic:pic xmlns:pic="http://schemas.openxmlformats.org/drawingml/2006/picture">
+                  <pic:nvPicPr>
+                    <pic:cNvPr id="1" name=""/>
+                    <pic:cNvPicPr/>
+                  </pic:nvPicPr>
+                  <pic:blipFill>
+                    <a:blip r:embed="rId17"/>
+                    <a:stretch>
+                      <a:fillRect/>
+                    </a:stretch>
+                  </pic:blipFill>
+                  <pic:spPr>
+                    <a:xfrm>
+                      <a:off x="0" y="0"/>
+                      <a:ext cx="5943600" cy="2061210"/>
+                    </a:xfrm>
+                    <a:prstGeom prst="rect">
+                      <a:avLst/>
+                    </a:prstGeom>
+                  </pic:spPr>
+                </pic:pic>
+              </a:graphicData>
+            </a:graphic>
+          </wp:inline>
+        </w:drawing>
+      </w:r>
+    </w:p>
+    <w:p>
+      <w:pPr>
+        <w:spacing w:after="0" w:line="240" w:lineRule="auto"/>
+        <w:textAlignment w:val="baseline"/>
+        <w:rPr>
+          <w:rFonts w:ascii="Arial" w:eastAsia="Times New Roman" w:hAnsi="Arial" w:cs="Arial"/>
+          <w:color w:val="24292E"/>
+          <w:sz w:val="24"/>
+          <w:szCs w:val="24"/>
+        </w:rPr>
+      </w:pPr>
+    </w:p>
+    <w:p>
+      <w:pPr>
+        <w:spacing w:after="0" w:line="240" w:lineRule="auto"/>
+        <w:textAlignment w:val="baseline"/>
+        <w:rPr>
+          <w:rFonts w:ascii="Arial" w:eastAsia="Times New Roman" w:hAnsi="Arial" w:cs="Arial"/>
+          <w:color w:val="24292E"/>
+          <w:sz w:val="24"/>
+          <w:szCs w:val="24"/>
+        </w:rPr>
+      </w:pPr>
+    </w:p>
+    <w:p>
+      <w:pPr>
+        <w:spacing w:after="0" w:line="240" w:lineRule="auto"/>
+        <w:textAlignment w:val="baseline"/>
+        <w:rPr>
+          <w:rFonts w:ascii="Arial" w:eastAsia="Times New Roman" w:hAnsi="Arial" w:cs="Arial"/>
+          <w:color w:val="24292E"/>
+          <w:sz w:val="24"/>
+          <w:szCs w:val="24"/>
+        </w:rPr>
+      </w:pPr>
+    </w:p>
+    <w:p>
+      <w:pPr>
+        <w:spacing w:after="0" w:line="240" w:lineRule="auto"/>
+        <w:textAlignment w:val="baseline"/>
+        <w:rPr>
+          <w:rFonts w:ascii="Arial" w:eastAsia="Times New Roman" w:hAnsi="Arial" w:cs="Arial"/>
+          <w:color w:val="24292E"/>
+          <w:sz w:val="24"/>
+          <w:szCs w:val="24"/>
+        </w:rPr>
+      </w:pPr>
+    </w:p>
+    <w:p>
+      <w:pPr>
+        <w:spacing w:after="0" w:line="240" w:lineRule="auto"/>
+        <w:textAlignment w:val="baseline"/>
+        <w:rPr>
+          <w:rFonts w:ascii="Arial" w:eastAsia="Times New Roman" w:hAnsi="Arial" w:cs="Arial"/>
+          <w:color w:val="24292E"/>
+          <w:sz w:val="24"/>
+          <w:szCs w:val="24"/>
+        </w:rPr>
+      </w:pPr>
     </w:p>
     <w:p>
       <w:pPr>
@@ -2656,7 +3081,6 @@
       </w:pPr>
       <w:bookmarkStart w:id="3" w:name="_Toc500868672"/>
       <w:r>
-        <w:lastRenderedPageBreak/>
         <w:t>Design</w:t>
       </w:r>
       <w:bookmarkEnd w:id="3"/>
@@ -2794,23 +3218,29 @@
         <w:rPr>
           <w:rFonts w:ascii="Arial" w:eastAsia="Times New Roman" w:hAnsi="Arial" w:cs="Arial"/>
           <w:color w:val="000000"/>
-        </w:rPr>
-      </w:pPr>
-      <w:r>
-        <w:rPr>
-          <w:rFonts w:ascii="Arial" w:eastAsia="Times New Roman" w:hAnsi="Arial" w:cs="Arial"/>
-          <w:color w:val="000000"/>
+          <w:lang w:val="fr-FR"/>
+        </w:rPr>
+      </w:pPr>
+      <w:r>
+        <w:rPr>
+          <w:rFonts w:ascii="Arial" w:eastAsia="Times New Roman" w:hAnsi="Arial" w:cs="Arial"/>
+          <w:color w:val="000000"/>
+          <w:lang w:val="fr-FR"/>
         </w:rPr>
         <w:t>Source:</w:t>
       </w:r>
       <w:r>
+        <w:rPr>
+          <w:lang w:val="fr-FR"/>
+        </w:rPr>
         <w:t xml:space="preserve"> </w:t>
       </w:r>
-      <w:hyperlink r:id="rId12" w:history="1">
+      <w:hyperlink r:id="rId18" w:history="1">
         <w:r>
           <w:rPr>
             <w:rStyle w:val="Hyperlink"/>
             <w:rFonts w:ascii="Arial" w:eastAsia="Times New Roman" w:hAnsi="Arial" w:cs="Arial"/>
+            <w:lang w:val="fr-FR"/>
           </w:rPr>
           <w:t>https://fonts.google.com/specimen/Dosis</w:t>
         </w:r>
@@ -2823,6 +3253,7 @@
         <w:rPr>
           <w:rFonts w:ascii="Arial" w:eastAsia="Times New Roman" w:hAnsi="Arial" w:cs="Arial"/>
           <w:color w:val="000000"/>
+          <w:lang w:val="fr-FR"/>
         </w:rPr>
       </w:pPr>
     </w:p>
@@ -2835,6 +3266,7 @@
           <w:color w:val="000000"/>
           <w:sz w:val="24"/>
           <w:szCs w:val="24"/>
+          <w:lang w:val="fr-FR"/>
         </w:rPr>
       </w:pPr>
     </w:p>
@@ -2846,6 +3278,7 @@
           <w:rFonts w:ascii="Times New Roman" w:eastAsia="Times New Roman" w:hAnsi="Times New Roman" w:cs="Times New Roman"/>
           <w:sz w:val="24"/>
           <w:szCs w:val="24"/>
+          <w:lang w:val="fr-FR"/>
         </w:rPr>
       </w:pPr>
     </w:p>
@@ -2925,7 +3358,7 @@
                     <pic:cNvPicPr/>
                   </pic:nvPicPr>
                   <pic:blipFill>
-                    <a:blip r:embed="rId13"/>
+                    <a:blip r:embed="rId19"/>
                     <a:stretch>
                       <a:fillRect/>
                     </a:stretch>
@@ -3202,7 +3635,6 @@
       </w:pPr>
       <w:bookmarkStart w:id="4" w:name="_Toc500868673"/>
       <w:r>
-        <w:lastRenderedPageBreak/>
         <w:t>Wireframe</w:t>
       </w:r>
       <w:bookmarkEnd w:id="4"/>
@@ -3265,7 +3697,7 @@
                     <pic:cNvPicPr/>
                   </pic:nvPicPr>
                   <pic:blipFill>
-                    <a:blip r:embed="rId14"/>
+                    <a:blip r:embed="rId20"/>
                     <a:stretch>
                       <a:fillRect/>
                     </a:stretch>
@@ -3361,7 +3793,6 @@
           <w:sz w:val="28"/>
           <w:szCs w:val="28"/>
         </w:rPr>
-        <w:lastRenderedPageBreak/>
         <w:t>Movie Detail</w:t>
       </w:r>
     </w:p>
@@ -3394,7 +3825,7 @@
                     <pic:cNvPicPr/>
                   </pic:nvPicPr>
                   <pic:blipFill>
-                    <a:blip r:embed="rId15"/>
+                    <a:blip r:embed="rId21"/>
                     <a:stretch>
                       <a:fillRect/>
                     </a:stretch>
@@ -3530,7 +3961,6 @@
           <w:sz w:val="28"/>
           <w:szCs w:val="28"/>
         </w:rPr>
-        <w:lastRenderedPageBreak/>
         <w:t>MovieAddition</w:t>
       </w:r>
       <w:r>
@@ -3571,7 +4001,7 @@
                     <pic:cNvPicPr/>
                   </pic:nvPicPr>
                   <pic:blipFill>
-                    <a:blip r:embed="rId16"/>
+                    <a:blip r:embed="rId22"/>
                     <a:stretch>
                       <a:fillRect/>
                     </a:stretch>
@@ -3643,6 +4073,7 @@
         <w:rPr>
           <w:noProof/>
         </w:rPr>
+        <w:lastRenderedPageBreak/>
         <w:drawing>
           <wp:inline distT="0" distB="0" distL="0" distR="0" wp14:anchorId="358C8B93" wp14:editId="185869AE">
             <wp:extent cx="5420995" cy="3074214"/>
@@ -3659,7 +4090,7 @@
                     <pic:cNvPicPr/>
                   </pic:nvPicPr>
                   <pic:blipFill>
-                    <a:blip r:embed="rId17"/>
+                    <a:blip r:embed="rId23"/>
                     <a:stretch>
                       <a:fillRect/>
                     </a:stretch>
@@ -3698,7 +4129,6 @@
         <w:rPr>
           <w:rFonts w:cstheme="minorHAnsi"/>
         </w:rPr>
-        <w:lastRenderedPageBreak/>
         <w:t>Screen Capture Section</w:t>
       </w:r>
     </w:p>
@@ -3780,6 +4210,7 @@
         <w:rPr>
           <w:noProof/>
         </w:rPr>
+        <w:lastRenderedPageBreak/>
         <w:drawing>
           <wp:inline distT="0" distB="0" distL="0" distR="0" wp14:anchorId="2894BDEB" wp14:editId="08945BDB">
             <wp:extent cx="5943600" cy="6546850"/>
@@ -3796,7 +4227,7 @@
                     <pic:cNvPicPr/>
                   </pic:nvPicPr>
                   <pic:blipFill>
-                    <a:blip r:embed="rId18"/>
+                    <a:blip r:embed="rId24"/>
                     <a:stretch>
                       <a:fillRect/>
                     </a:stretch>
@@ -3853,7 +4284,6 @@
       </w:pPr>
       <w:bookmarkStart w:id="5" w:name="_Toc500868674"/>
       <w:r>
-        <w:lastRenderedPageBreak/>
         <w:t>DB structure</w:t>
       </w:r>
       <w:bookmarkEnd w:id="5"/>
@@ -3880,11 +4310,12 @@
         <w:rPr>
           <w:noProof/>
         </w:rPr>
+        <w:lastRenderedPageBreak/>
         <w:drawing>
-          <wp:inline distT="0" distB="0" distL="0" distR="0" wp14:anchorId="4FABD8AF" wp14:editId="695A98CC">
-            <wp:extent cx="4657725" cy="4495800"/>
-            <wp:effectExtent l="0" t="0" r="9525" b="0"/>
-            <wp:docPr id="1" name="Picture 1"/>
+          <wp:inline distT="0" distB="0" distL="0" distR="0">
+            <wp:extent cx="5600700" cy="5334000"/>
+            <wp:effectExtent l="0" t="0" r="0" b="0"/>
+            <wp:docPr id="8" name="Picture 8" descr="A close up of text on a white surface&#10;&#10;Description generated with high confidence"/>
             <wp:cNvGraphicFramePr>
               <a:graphicFrameLocks xmlns:a="http://schemas.openxmlformats.org/drawingml/2006/main" noChangeAspect="1"/>
             </wp:cNvGraphicFramePr>
@@ -3892,11 +4323,17 @@
               <a:graphicData uri="http://schemas.openxmlformats.org/drawingml/2006/picture">
                 <pic:pic xmlns:pic="http://schemas.openxmlformats.org/drawingml/2006/picture">
                   <pic:nvPicPr>
-                    <pic:cNvPr id="1" name=""/>
+                    <pic:cNvPr id="8" name="DB.jpg"/>
                     <pic:cNvPicPr/>
                   </pic:nvPicPr>
                   <pic:blipFill>
-                    <a:blip r:embed="rId19"/>
+                    <a:blip r:embed="rId25">
+                      <a:extLst>
+                        <a:ext uri="{28A0092B-C50C-407E-A947-70E740481C1C}">
+                          <a14:useLocalDpi xmlns:a14="http://schemas.microsoft.com/office/drawing/2010/main" val="0"/>
+                        </a:ext>
+                      </a:extLst>
+                    </a:blip>
                     <a:stretch>
                       <a:fillRect/>
                     </a:stretch>
@@ -3904,7 +4341,7 @@
                   <pic:spPr>
                     <a:xfrm>
                       <a:off x="0" y="0"/>
-                      <a:ext cx="4657725" cy="4495800"/>
+                      <a:ext cx="5600700" cy="5334000"/>
                     </a:xfrm>
                     <a:prstGeom prst="rect">
                       <a:avLst/>
@@ -3916,33 +4353,6 @@
           </wp:inline>
         </w:drawing>
       </w:r>
-      <w:r>
-        <w:rPr>
-          <w:noProof/>
-        </w:rPr>
-        <w:t xml:space="preserve"> </w:t>
-      </w:r>
-    </w:p>
-    <w:p>
-      <w:pPr>
-        <w:spacing w:after="0" w:line="240" w:lineRule="auto"/>
-        <w:rPr>
-          <w:noProof/>
-        </w:rPr>
-      </w:pPr>
-    </w:p>
-    <w:p>
-      <w:pPr>
-        <w:spacing w:after="0" w:line="240" w:lineRule="auto"/>
-        <w:rPr>
-          <w:noProof/>
-        </w:rPr>
-      </w:pPr>
-    </w:p>
-    <w:p>
-      <w:pPr>
-        <w:spacing w:after="0" w:line="240" w:lineRule="auto"/>
-      </w:pPr>
     </w:p>
     <w:p>
       <w:pPr>
@@ -5648,7 +6058,7 @@
 </file>
 
 <file path=customXml/itemProps1.xml><?xml version="1.0" encoding="utf-8"?>
-<ds:datastoreItem xmlns:ds="http://schemas.openxmlformats.org/officeDocument/2006/customXml" ds:itemID="{53EEF50A-BA24-4052-BA4E-BF4D46EBED02}">
+<ds:datastoreItem xmlns:ds="http://schemas.openxmlformats.org/officeDocument/2006/customXml" ds:itemID="{9051FD94-1777-43F5-B276-FBC750D59FB1}">
   <ds:schemaRefs>
     <ds:schemaRef ds:uri="http://schemas.openxmlformats.org/officeDocument/2006/bibliography"/>
   </ds:schemaRefs>

</xml_diff>